<commit_message>
Update TDR Iniciales Abancay.docx
</commit_message>
<xml_diff>
--- a/TDR Iniciales Abancay.docx
+++ b/TDR Iniciales Abancay.docx
@@ -683,63 +683,7 @@
                                 <w:sz w:val="28"/>
                                 <w:szCs w:val="24"/>
                               </w:rPr>
-                              <w:t>“</w:t>
-                            </w:r>
-                            <w:r>
-                              <w:rPr>
-                                <w:rFonts w:ascii="Avenir Book" w:hAnsi="Avenir Book"/>
-                                <w:color w:val="DA0000"/>
-                                <w:sz w:val="28"/>
-                                <w:szCs w:val="24"/>
-                              </w:rPr>
-                              <w:t>MEJORAMIENTO Y</w:t>
-                            </w:r>
-                            <w:r>
-                              <w:rPr>
-                                <w:rFonts w:ascii="Avenir Book" w:hAnsi="Avenir Book"/>
-                                <w:color w:val="DA0000"/>
-                                <w:sz w:val="28"/>
-                                <w:szCs w:val="24"/>
-                              </w:rPr>
-                              <w:t xml:space="preserve"> AMPLIACION DEL SERVICIO EDUCATIVO DEL NIVEL INICIAL </w:t>
-                            </w:r>
-                            <w:proofErr w:type="spellStart"/>
-                            <w:r>
-                              <w:rPr>
-                                <w:rFonts w:ascii="Avenir Book" w:hAnsi="Avenir Book"/>
-                                <w:color w:val="DA0000"/>
-                                <w:sz w:val="28"/>
-                                <w:szCs w:val="24"/>
-                              </w:rPr>
-                              <w:t>N°</w:t>
-                            </w:r>
-                            <w:proofErr w:type="spellEnd"/>
-                            <w:r>
-                              <w:rPr>
-                                <w:rFonts w:ascii="Avenir Book" w:hAnsi="Avenir Book"/>
-                                <w:color w:val="DA0000"/>
-                                <w:sz w:val="28"/>
-                                <w:szCs w:val="24"/>
-                              </w:rPr>
-                              <w:t xml:space="preserve"> 1105, N°92 - REYNA DE LOS ANGELES, N°1106, 812 SAN JUAN DE DIOS Y N°79 CRISTO REDENTOR EN LOS DISTRITOS DE </w:t>
-                            </w:r>
-                            <w:r>
-                              <w:rPr>
-                                <w:rFonts w:ascii="Avenir Book" w:hAnsi="Avenir Book"/>
-                                <w:color w:val="DA0000"/>
-                                <w:sz w:val="28"/>
-                                <w:szCs w:val="24"/>
-                              </w:rPr>
-                              <w:t>ABANCAY,</w:t>
-                            </w:r>
-                            <w:r>
-                              <w:rPr>
-                                <w:rFonts w:ascii="Avenir Book" w:hAnsi="Avenir Book"/>
-                                <w:color w:val="DA0000"/>
-                                <w:sz w:val="28"/>
-                                <w:szCs w:val="24"/>
-                              </w:rPr>
-                              <w:t xml:space="preserve"> CURAHUASI Y SAN PEDRO DE CACHORA DE LA PROVINCIA DE ABANCAY - DEPARTAMENTO DE APURIMAC”</w:t>
+                              <w:t>“MEJORAMIENTO Y AMPLIACION DEL SERVICIO EDUCATIVO DEL NIVEL INICIAL N° 1105, N°92 - REYNA DE LOS ANGELES, N°1106, 812 SAN JUAN DE DIOS Y N°79 CRISTO REDENTOR EN LOS DISTRITOS DE ABANCAY, CURAHUASI Y SAN PEDRO DE CACHORA DE LA PROVINCIA DE ABANCAY - DEPARTAMENTO DE APURIMAC”</w:t>
                             </w:r>
                           </w:p>
                         </w:txbxContent>
@@ -783,63 +727,7 @@
                           <w:sz w:val="28"/>
                           <w:szCs w:val="24"/>
                         </w:rPr>
-                        <w:t>“</w:t>
-                      </w:r>
-                      <w:r>
-                        <w:rPr>
-                          <w:rFonts w:ascii="Avenir Book" w:hAnsi="Avenir Book"/>
-                          <w:color w:val="DA0000"/>
-                          <w:sz w:val="28"/>
-                          <w:szCs w:val="24"/>
-                        </w:rPr>
-                        <w:t>MEJORAMIENTO Y</w:t>
-                      </w:r>
-                      <w:r>
-                        <w:rPr>
-                          <w:rFonts w:ascii="Avenir Book" w:hAnsi="Avenir Book"/>
-                          <w:color w:val="DA0000"/>
-                          <w:sz w:val="28"/>
-                          <w:szCs w:val="24"/>
-                        </w:rPr>
-                        <w:t xml:space="preserve"> AMPLIACION DEL SERVICIO EDUCATIVO DEL NIVEL INICIAL </w:t>
-                      </w:r>
-                      <w:proofErr w:type="spellStart"/>
-                      <w:r>
-                        <w:rPr>
-                          <w:rFonts w:ascii="Avenir Book" w:hAnsi="Avenir Book"/>
-                          <w:color w:val="DA0000"/>
-                          <w:sz w:val="28"/>
-                          <w:szCs w:val="24"/>
-                        </w:rPr>
-                        <w:t>N°</w:t>
-                      </w:r>
-                      <w:proofErr w:type="spellEnd"/>
-                      <w:r>
-                        <w:rPr>
-                          <w:rFonts w:ascii="Avenir Book" w:hAnsi="Avenir Book"/>
-                          <w:color w:val="DA0000"/>
-                          <w:sz w:val="28"/>
-                          <w:szCs w:val="24"/>
-                        </w:rPr>
-                        <w:t xml:space="preserve"> 1105, N°92 - REYNA DE LOS ANGELES, N°1106, 812 SAN JUAN DE DIOS Y N°79 CRISTO REDENTOR EN LOS DISTRITOS DE </w:t>
-                      </w:r>
-                      <w:r>
-                        <w:rPr>
-                          <w:rFonts w:ascii="Avenir Book" w:hAnsi="Avenir Book"/>
-                          <w:color w:val="DA0000"/>
-                          <w:sz w:val="28"/>
-                          <w:szCs w:val="24"/>
-                        </w:rPr>
-                        <w:t>ABANCAY,</w:t>
-                      </w:r>
-                      <w:r>
-                        <w:rPr>
-                          <w:rFonts w:ascii="Avenir Book" w:hAnsi="Avenir Book"/>
-                          <w:color w:val="DA0000"/>
-                          <w:sz w:val="28"/>
-                          <w:szCs w:val="24"/>
-                        </w:rPr>
-                        <w:t xml:space="preserve"> CURAHUASI Y SAN PEDRO DE CACHORA DE LA PROVINCIA DE ABANCAY - DEPARTAMENTO DE APURIMAC”</w:t>
+                        <w:t>“MEJORAMIENTO Y AMPLIACION DEL SERVICIO EDUCATIVO DEL NIVEL INICIAL N° 1105, N°92 - REYNA DE LOS ANGELES, N°1106, 812 SAN JUAN DE DIOS Y N°79 CRISTO REDENTOR EN LOS DISTRITOS DE ABANCAY, CURAHUASI Y SAN PEDRO DE CACHORA DE LA PROVINCIA DE ABANCAY - DEPARTAMENTO DE APURIMAC”</w:t>
                       </w:r>
                     </w:p>
                   </w:txbxContent>
@@ -1174,16 +1062,7 @@
                                 <w:sz w:val="40"/>
                                 <w:szCs w:val="40"/>
                               </w:rPr>
-                              <w:t>202</w:t>
-                            </w:r>
-                            <w:r>
-                              <w:rPr>
-                                <w:rFonts w:ascii="Avenir Light" w:hAnsi="Avenir Light"/>
-                                <w:color w:val="FFFFFF"/>
-                                <w:sz w:val="40"/>
-                                <w:szCs w:val="40"/>
-                              </w:rPr>
-                              <w:t>0</w:t>
+                              <w:t>2020</w:t>
                             </w:r>
                           </w:p>
                         </w:txbxContent>
@@ -1227,16 +1106,7 @@
                           <w:sz w:val="40"/>
                           <w:szCs w:val="40"/>
                         </w:rPr>
-                        <w:t>202</w:t>
-                      </w:r>
-                      <w:r>
-                        <w:rPr>
-                          <w:rFonts w:ascii="Avenir Light" w:hAnsi="Avenir Light"/>
-                          <w:color w:val="FFFFFF"/>
-                          <w:sz w:val="40"/>
-                          <w:szCs w:val="40"/>
-                        </w:rPr>
-                        <w:t>0</w:t>
+                        <w:t>2020</w:t>
                       </w:r>
                     </w:p>
                   </w:txbxContent>
@@ -1325,21 +1195,7 @@
         <w:rPr>
           <w:rFonts w:cstheme="minorHAnsi"/>
         </w:rPr>
-        <w:t>“</w:t>
-      </w:r>
-      <w:proofErr w:type="gramStart"/>
-      <w:r>
-        <w:rPr>
-          <w:rFonts w:cstheme="minorHAnsi"/>
-        </w:rPr>
-        <w:t>MEJORAMIENTO  Y</w:t>
-      </w:r>
-      <w:proofErr w:type="gramEnd"/>
-      <w:r>
-        <w:rPr>
-          <w:rFonts w:cstheme="minorHAnsi"/>
-        </w:rPr>
-        <w:t xml:space="preserve"> AMPLIACION DEL SERVICIO EDUCATIVO DE</w:t>
+        <w:t>“MEJORAMIENTO  Y AMPLIACION DEL SERVICIO EDUCATIVO DE</w:t>
       </w:r>
       <w:r>
         <w:rPr>
@@ -1363,21 +1219,7 @@
         <w:rPr>
           <w:rFonts w:cstheme="minorHAnsi"/>
         </w:rPr>
-        <w:t xml:space="preserve"> </w:t>
-      </w:r>
-      <w:proofErr w:type="spellStart"/>
-      <w:r>
-        <w:rPr>
-          <w:rFonts w:cstheme="minorHAnsi"/>
-        </w:rPr>
-        <w:t>N°</w:t>
-      </w:r>
-      <w:proofErr w:type="spellEnd"/>
-      <w:r>
-        <w:rPr>
-          <w:rFonts w:cstheme="minorHAnsi"/>
-        </w:rPr>
-        <w:t xml:space="preserve"> 1105, N°92 - REYNA DE LOS ANGELES, N°1106, 812 SAN JUAN DE DIOS Y N°79 CRISTO REDENTOR EN LOS DISTRITOS DE ABANCAY , CURAHUASI Y SAN PEDRO DE CACHORA DE LA PROVINCIA DE ABANCAY - DEPARTAMENTO DE APURIMAC”</w:t>
+        <w:t xml:space="preserve"> N° 1105, N°92 - REYNA DE LOS ANGELES, N°1106, 812 SAN JUAN DE DIOS Y N°79 CRISTO REDENTOR EN LOS DISTRITOS DE ABANCAY , CURAHUASI Y SAN PEDRO DE CACHORA DE LA PROVINCIA DE ABANCAY - DEPARTAMENTO DE APURIMAC”</w:t>
       </w:r>
     </w:p>
     <w:p>
@@ -1434,41 +1276,13 @@
         <w:rPr>
           <w:rFonts w:cstheme="minorHAnsi"/>
         </w:rPr>
-        <w:t xml:space="preserve">Considerando los nuevos lineamientos en materia de inversión pública, definidos en el D.L. </w:t>
-      </w:r>
-      <w:proofErr w:type="spellStart"/>
-      <w:r>
-        <w:rPr>
-          <w:rFonts w:cstheme="minorHAnsi"/>
-        </w:rPr>
-        <w:t>N°</w:t>
-      </w:r>
-      <w:proofErr w:type="spellEnd"/>
-      <w:r>
-        <w:rPr>
-          <w:rFonts w:cstheme="minorHAnsi"/>
-        </w:rPr>
-        <w:t xml:space="preserve"> 1252, que crea el Sistema Nacional de Programación Multianual y Gestión de Inversiones (Invierte.pe), y sumado a éste, el enfoque de presupuesto por resultados y en concordancia con las proyecciones del Marco Macroeconómico Multianual, se requiere contar con el sustento técnico-económico necesario para verificar si la reformulación del proyecto: “</w:t>
-      </w:r>
-      <w:r>
-        <w:rPr>
-          <w:rFonts w:cstheme="minorHAnsi"/>
-        </w:rPr>
-        <w:t xml:space="preserve">MEJORAMIENTO  Y AMPLIACION DEL SERVICIO EDUCATIVO DE  NIVEL INICIAL DE LAS INSTITUCIONES EDUCATIVAS </w:t>
-      </w:r>
-      <w:proofErr w:type="spellStart"/>
-      <w:r>
-        <w:rPr>
-          <w:rFonts w:cstheme="minorHAnsi"/>
-        </w:rPr>
-        <w:t>N°</w:t>
-      </w:r>
-      <w:proofErr w:type="spellEnd"/>
-      <w:r>
-        <w:rPr>
-          <w:rFonts w:cstheme="minorHAnsi"/>
-        </w:rPr>
-        <w:t xml:space="preserve"> 1105, N°92 - REYNA DE LOS ANGELES, N°1106, 812 SAN JUAN DE DIOS Y N°79 CRISTO REDENTOR EN LOS DISTRITOS DE ABANCAY , CURAHUASI Y SAN PEDRO DE CACHORA DE LA PROVINCIA DE ABANCAY - DEPARTAMENTO DE APURIMAC</w:t>
+        <w:t>Considerando los nuevos lineamientos en materia de inversión pública, definidos en el D.L. N° 1252, que crea el Sistema Nacional de Programación Multianual y Gestión de Inversiones (Invierte.pe), y sumado a éste, el enfoque de presupuesto por resultados y en concordancia con las proyecciones del Marco Macroeconómico Multianual, se requiere contar con el sustento técnico-económico necesario para verificar si la reformulación del proyecto: “</w:t>
+      </w:r>
+      <w:r>
+        <w:rPr>
+          <w:rFonts w:cstheme="minorHAnsi"/>
+        </w:rPr>
+        <w:t>MEJORAMIENTO  Y AMPLIACION DEL SERVICIO EDUCATIVO DE  NIVEL INICIAL DE LAS INSTITUCIONES EDUCATIVAS N° 1105, N°92 - REYNA DE LOS ANGELES, N°1106, 812 SAN JUAN DE DIOS Y N°79 CRISTO REDENTOR EN LOS DISTRITOS DE ABANCAY , CURAHUASI Y SAN PEDRO DE CACHORA DE LA PROVINCIA DE ABANCAY - DEPARTAMENTO DE APURIMAC</w:t>
       </w:r>
       <w:r>
         <w:rPr>
@@ -1750,24 +1564,15 @@
           <w:rFonts w:cstheme="minorHAnsi"/>
           <w:iCs/>
         </w:rPr>
-        <w:t xml:space="preserve"> y sus </w:t>
-      </w:r>
-      <w:proofErr w:type="gramStart"/>
+        <w:t xml:space="preserve"> y sus modificaciones </w:t>
+      </w:r>
       <w:r>
         <w:rPr>
           <w:rFonts w:cstheme="minorHAnsi"/>
           <w:iCs/>
         </w:rPr>
-        <w:t xml:space="preserve">modificaciones </w:t>
-      </w:r>
-      <w:r>
-        <w:rPr>
-          <w:rFonts w:cstheme="minorHAnsi"/>
-          <w:iCs/>
-        </w:rPr>
         <w:t>.</w:t>
       </w:r>
-      <w:proofErr w:type="gramEnd"/>
     </w:p>
     <w:p>
       <w:pPr>
@@ -1796,23 +1601,7 @@
           <w:rFonts w:cstheme="minorHAnsi"/>
           <w:iCs/>
         </w:rPr>
-        <w:t xml:space="preserve">Reglamento de la Ley de Contrataciones del Estado Aprobado por Decreto Supremo </w:t>
-      </w:r>
-      <w:proofErr w:type="spellStart"/>
-      <w:r>
-        <w:rPr>
-          <w:rFonts w:cstheme="minorHAnsi"/>
-          <w:iCs/>
-        </w:rPr>
-        <w:t>N°</w:t>
-      </w:r>
-      <w:proofErr w:type="spellEnd"/>
-      <w:r>
-        <w:rPr>
-          <w:rFonts w:cstheme="minorHAnsi"/>
-          <w:iCs/>
-        </w:rPr>
-        <w:t xml:space="preserve"> 350-2015-EF y sus modificatorias.</w:t>
+        <w:t>Reglamento de la Ley de Contrataciones del Estado Aprobado por Decreto Supremo N° 350-2015-EF y sus modificatorias.</w:t>
       </w:r>
     </w:p>
     <w:p>
@@ -1888,23 +1677,7 @@
           <w:rFonts w:cstheme="minorHAnsi"/>
           <w:iCs/>
         </w:rPr>
-        <w:t xml:space="preserve">Decreto Legislativo </w:t>
-      </w:r>
-      <w:proofErr w:type="spellStart"/>
-      <w:r>
-        <w:rPr>
-          <w:rFonts w:cstheme="minorHAnsi"/>
-          <w:iCs/>
-        </w:rPr>
-        <w:t>N°</w:t>
-      </w:r>
-      <w:proofErr w:type="spellEnd"/>
-      <w:r>
-        <w:rPr>
-          <w:rFonts w:cstheme="minorHAnsi"/>
-          <w:iCs/>
-        </w:rPr>
-        <w:t xml:space="preserve"> 1252, Decreto Legislativo que crea el Sistema Nacional de Programación Multianual y Gestión de Inversiones.</w:t>
+        <w:t>Decreto Legislativo N° 1252, Decreto Legislativo que crea el Sistema Nacional de Programación Multianual y Gestión de Inversiones.</w:t>
       </w:r>
     </w:p>
     <w:p>
@@ -1993,23 +1766,7 @@
           <w:rFonts w:cstheme="minorHAnsi"/>
           <w:iCs/>
         </w:rPr>
-        <w:t xml:space="preserve">Según el Decreto Supremo </w:t>
-      </w:r>
-      <w:proofErr w:type="spellStart"/>
-      <w:r>
-        <w:rPr>
-          <w:rFonts w:cstheme="minorHAnsi"/>
-          <w:iCs/>
-        </w:rPr>
-        <w:t>N°</w:t>
-      </w:r>
-      <w:proofErr w:type="spellEnd"/>
-      <w:r>
-        <w:rPr>
-          <w:rFonts w:cstheme="minorHAnsi"/>
-          <w:iCs/>
-        </w:rPr>
-        <w:t xml:space="preserve"> 008-2020-SA, con fecha 11 de marzo del 2020, se aprueba el “decreto supremo que declara en emergencia sanitaria a nivel nacional por el plazo de noventa (90) días calendario y dicta medidas de prevención y control del COVID-19.</w:t>
+        <w:t>Según el Decreto Supremo N° 008-2020-SA, con fecha 11 de marzo del 2020, se aprueba el “decreto supremo que declara en emergencia sanitaria a nivel nacional por el plazo de noventa (90) días calendario y dicta medidas de prevención y control del COVID-19.</w:t>
       </w:r>
     </w:p>
     <w:p>
@@ -2036,39 +1793,7 @@
           <w:rFonts w:cstheme="minorHAnsi"/>
           <w:iCs/>
         </w:rPr>
-        <w:t xml:space="preserve">Según la Resolución Ministerial </w:t>
-      </w:r>
-      <w:proofErr w:type="spellStart"/>
-      <w:r>
-        <w:rPr>
-          <w:rFonts w:cstheme="minorHAnsi"/>
-          <w:iCs/>
-        </w:rPr>
-        <w:t>N°</w:t>
-      </w:r>
-      <w:proofErr w:type="spellEnd"/>
-      <w:r>
-        <w:rPr>
-          <w:rFonts w:cstheme="minorHAnsi"/>
-          <w:iCs/>
-        </w:rPr>
-        <w:t xml:space="preserve"> 145-2020-MINSA, con fecha 31 de marzo del 2020, se aprueba la directiva sanitaria para la vigilancia epidemiológica de la enfermedad por coronavirus (COVID-19) en el Perú. Así mismo, se presenta la Directiva Sanitaria </w:t>
-      </w:r>
-      <w:proofErr w:type="spellStart"/>
-      <w:r>
-        <w:rPr>
-          <w:rFonts w:cstheme="minorHAnsi"/>
-          <w:iCs/>
-        </w:rPr>
-        <w:t>N°</w:t>
-      </w:r>
-      <w:proofErr w:type="spellEnd"/>
-      <w:r>
-        <w:rPr>
-          <w:rFonts w:cstheme="minorHAnsi"/>
-          <w:iCs/>
-        </w:rPr>
-        <w:t xml:space="preserve"> 089-MINSA/2020/CDC, “Directiva Sanitaria para la vigilancia epidemiológica de la enfermedad por coronavirus (COVID-19) en el Perú”.</w:t>
+        <w:t>Según la Resolución Ministerial N° 145-2020-MINSA, con fecha 31 de marzo del 2020, se aprueba la directiva sanitaria para la vigilancia epidemiológica de la enfermedad por coronavirus (COVID-19) en el Perú. Así mismo, se presenta la Directiva Sanitaria N° 089-MINSA/2020/CDC, “Directiva Sanitaria para la vigilancia epidemiológica de la enfermedad por coronavirus (COVID-19) en el Perú”.</w:t>
       </w:r>
     </w:p>
     <w:p>
@@ -2095,39 +1820,7 @@
           <w:rFonts w:cstheme="minorHAnsi"/>
           <w:iCs/>
         </w:rPr>
-        <w:t xml:space="preserve">Según la Resolución Ministerial </w:t>
-      </w:r>
-      <w:proofErr w:type="spellStart"/>
-      <w:r>
-        <w:rPr>
-          <w:rFonts w:cstheme="minorHAnsi"/>
-          <w:iCs/>
-        </w:rPr>
-        <w:t>N°</w:t>
-      </w:r>
-      <w:proofErr w:type="spellEnd"/>
-      <w:r>
-        <w:rPr>
-          <w:rFonts w:cstheme="minorHAnsi"/>
-          <w:iCs/>
-        </w:rPr>
-        <w:t xml:space="preserve"> 087-2020-VIVIENDA, con fecha 08 de mayo del 2020, “aprueban el protocolo sanitario del sector vivienda, construcción y saneamiento para el inicio gradual e incremental de las actividades en la reanudación de actividades”. Art. 2.- Aplicación Complementaria. El protocolo sanitario aprobado en el artículo precedente es de aplicación complementaria a los “lineamientos para la vigilancia de la salud de los trabajadores con riesgo de exposición a COVID-19”, aprobados por resolución ministerial </w:t>
-      </w:r>
-      <w:proofErr w:type="spellStart"/>
-      <w:r>
-        <w:rPr>
-          <w:rFonts w:cstheme="minorHAnsi"/>
-          <w:iCs/>
-        </w:rPr>
-        <w:t>N°</w:t>
-      </w:r>
-      <w:proofErr w:type="spellEnd"/>
-      <w:r>
-        <w:rPr>
-          <w:rFonts w:cstheme="minorHAnsi"/>
-          <w:iCs/>
-        </w:rPr>
-        <w:t xml:space="preserve"> 239-2020-MINSA.</w:t>
+        <w:t>Según la Resolución Ministerial N° 087-2020-VIVIENDA, con fecha 08 de mayo del 2020, “aprueban el protocolo sanitario del sector vivienda, construcción y saneamiento para el inicio gradual e incremental de las actividades en la reanudación de actividades”. Art. 2.- Aplicación Complementaria. El protocolo sanitario aprobado en el artículo precedente es de aplicación complementaria a los “lineamientos para la vigilancia de la salud de los trabajadores con riesgo de exposición a COVID-19”, aprobados por resolución ministerial N° 239-2020-MINSA.</w:t>
       </w:r>
     </w:p>
     <w:p>
@@ -2154,17 +1847,8 @@
           <w:rFonts w:cstheme="minorHAnsi"/>
           <w:iCs/>
         </w:rPr>
-        <w:t xml:space="preserve">Decreto Supremo </w:t>
-      </w:r>
-      <w:proofErr w:type="spellStart"/>
-      <w:r>
-        <w:rPr>
-          <w:rFonts w:cstheme="minorHAnsi"/>
-          <w:iCs/>
-        </w:rPr>
-        <w:t>N°</w:t>
-      </w:r>
-      <w:proofErr w:type="spellEnd"/>
+        <w:t>Decreto Supremo N°</w:t>
+      </w:r>
       <w:r>
         <w:rPr>
           <w:rFonts w:cstheme="minorHAnsi"/>
@@ -2319,23 +2003,7 @@
           <w:rFonts w:cstheme="minorHAnsi"/>
           <w:iCs/>
         </w:rPr>
-        <w:t xml:space="preserve">R.S.G. </w:t>
-      </w:r>
-      <w:proofErr w:type="spellStart"/>
-      <w:r>
-        <w:rPr>
-          <w:rFonts w:cstheme="minorHAnsi"/>
-          <w:iCs/>
-        </w:rPr>
-        <w:t>N°</w:t>
-      </w:r>
-      <w:proofErr w:type="spellEnd"/>
-      <w:r>
-        <w:rPr>
-          <w:rFonts w:cstheme="minorHAnsi"/>
-          <w:iCs/>
-        </w:rPr>
-        <w:t xml:space="preserve"> 239-2018-MINEDU</w:t>
+        <w:t>R.S.G. N° 239-2018-MINEDU</w:t>
       </w:r>
     </w:p>
     <w:p>
@@ -2376,23 +2044,7 @@
           <w:rFonts w:cstheme="minorHAnsi"/>
           <w:iCs/>
         </w:rPr>
-        <w:t xml:space="preserve">R.V.M. </w:t>
-      </w:r>
-      <w:proofErr w:type="spellStart"/>
-      <w:r>
-        <w:rPr>
-          <w:rFonts w:cstheme="minorHAnsi"/>
-          <w:iCs/>
-        </w:rPr>
-        <w:t>N°</w:t>
-      </w:r>
-      <w:proofErr w:type="spellEnd"/>
-      <w:r>
-        <w:rPr>
-          <w:rFonts w:cstheme="minorHAnsi"/>
-          <w:iCs/>
-        </w:rPr>
-        <w:t xml:space="preserve"> 104-2019-MINEDU</w:t>
+        <w:t>R.V.M. N° 104-2019-MINEDU</w:t>
       </w:r>
     </w:p>
     <w:p>
@@ -2480,19 +2132,49 @@
         </w:rPr>
         <w:t xml:space="preserve">, considerando a las I.E.I </w:t>
       </w:r>
+      <w:r>
+        <w:rPr>
+          <w:rFonts w:cstheme="minorHAnsi"/>
+        </w:rPr>
+        <w:t xml:space="preserve">N° 1105, N°92 - Reyna </w:t>
+      </w:r>
+      <w:r>
+        <w:rPr>
+          <w:rFonts w:cstheme="minorHAnsi"/>
+        </w:rPr>
+        <w:t>d</w:t>
+      </w:r>
+      <w:r>
+        <w:rPr>
+          <w:rFonts w:cstheme="minorHAnsi"/>
+        </w:rPr>
+        <w:t xml:space="preserve">e Los </w:t>
+      </w:r>
       <w:proofErr w:type="spellStart"/>
       <w:r>
         <w:rPr>
           <w:rFonts w:cstheme="minorHAnsi"/>
         </w:rPr>
-        <w:t>N°</w:t>
+        <w:t>Angeles</w:t>
       </w:r>
       <w:proofErr w:type="spellEnd"/>
       <w:r>
         <w:rPr>
           <w:rFonts w:cstheme="minorHAnsi"/>
         </w:rPr>
-        <w:t xml:space="preserve"> 1105, N°92 - Reyna </w:t>
+        <w:t xml:space="preserve">, N°1106 Y N°79 Cristo Redentor </w:t>
+      </w:r>
+      <w:r>
+        <w:rPr>
+          <w:rFonts w:cstheme="minorHAnsi"/>
+        </w:rPr>
+        <w:t>e</w:t>
+      </w:r>
+      <w:r>
+        <w:rPr>
+          <w:rFonts w:cstheme="minorHAnsi"/>
+        </w:rPr>
+        <w:t xml:space="preserve">n Los Distritos </w:t>
       </w:r>
       <w:r>
         <w:rPr>
@@ -2504,33 +2186,19 @@
         <w:rPr>
           <w:rFonts w:cstheme="minorHAnsi"/>
         </w:rPr>
-        <w:t xml:space="preserve">e Los </w:t>
-      </w:r>
-      <w:proofErr w:type="spellStart"/>
-      <w:r>
-        <w:rPr>
-          <w:rFonts w:cstheme="minorHAnsi"/>
-        </w:rPr>
-        <w:t>Angeles</w:t>
-      </w:r>
-      <w:proofErr w:type="spellEnd"/>
-      <w:r>
-        <w:rPr>
-          <w:rFonts w:cstheme="minorHAnsi"/>
-        </w:rPr>
-        <w:t xml:space="preserve">, N°1106 Y N°79 Cristo Redentor </w:t>
-      </w:r>
-      <w:r>
-        <w:rPr>
-          <w:rFonts w:cstheme="minorHAnsi"/>
-        </w:rPr>
-        <w:t>e</w:t>
-      </w:r>
-      <w:r>
-        <w:rPr>
-          <w:rFonts w:cstheme="minorHAnsi"/>
-        </w:rPr>
-        <w:t xml:space="preserve">n Los Distritos </w:t>
+        <w:t xml:space="preserve">e Abancay </w:t>
+      </w:r>
+      <w:r>
+        <w:rPr>
+          <w:rFonts w:cstheme="minorHAnsi"/>
+        </w:rPr>
+        <w:t>y</w:t>
+      </w:r>
+      <w:r>
+        <w:rPr>
+          <w:rFonts w:cstheme="minorHAnsi"/>
+        </w:rPr>
+        <w:t xml:space="preserve"> San Pedro </w:t>
       </w:r>
       <w:r>
         <w:rPr>
@@ -2542,19 +2210,29 @@
         <w:rPr>
           <w:rFonts w:cstheme="minorHAnsi"/>
         </w:rPr>
-        <w:t xml:space="preserve">e Abancay </w:t>
-      </w:r>
-      <w:r>
-        <w:rPr>
-          <w:rFonts w:cstheme="minorHAnsi"/>
-        </w:rPr>
-        <w:t>y</w:t>
-      </w:r>
-      <w:r>
-        <w:rPr>
-          <w:rFonts w:cstheme="minorHAnsi"/>
-        </w:rPr>
-        <w:t xml:space="preserve"> San Pedro </w:t>
+        <w:t>e Cachora</w:t>
+      </w:r>
+    </w:p>
+    <w:p>
+      <w:pPr>
+        <w:pStyle w:val="Prrafodelista"/>
+        <w:spacing w:line="276" w:lineRule="auto"/>
+        <w:jc w:val="both"/>
+        <w:rPr>
+          <w:rFonts w:cstheme="minorHAnsi"/>
+        </w:rPr>
+      </w:pPr>
+      <w:r>
+        <w:rPr>
+          <w:rFonts w:cstheme="minorHAnsi"/>
+        </w:rPr>
+        <w:t xml:space="preserve">- Posteriormente se incluye la I.E.I </w:t>
+      </w:r>
+      <w:r>
+        <w:rPr>
+          <w:rFonts w:cstheme="minorHAnsi"/>
+        </w:rPr>
+        <w:t xml:space="preserve">812 San Juan </w:t>
       </w:r>
       <w:r>
         <w:rPr>
@@ -2566,7 +2244,13 @@
         <w:rPr>
           <w:rFonts w:cstheme="minorHAnsi"/>
         </w:rPr>
-        <w:t>e Cachora</w:t>
+        <w:t>e Dios</w:t>
+      </w:r>
+      <w:r>
+        <w:rPr>
+          <w:rFonts w:cstheme="minorHAnsi"/>
+        </w:rPr>
+        <w:t>, por pertenecer al mismo ámbito de estudio y demostrar necesidad expresa de intervención.</w:t>
       </w:r>
     </w:p>
     <w:p>
@@ -2582,46 +2266,6 @@
         <w:rPr>
           <w:rFonts w:cstheme="minorHAnsi"/>
         </w:rPr>
-        <w:t xml:space="preserve">- Posteriormente se incluye la I.E.I </w:t>
-      </w:r>
-      <w:r>
-        <w:rPr>
-          <w:rFonts w:cstheme="minorHAnsi"/>
-        </w:rPr>
-        <w:t xml:space="preserve">812 San Juan </w:t>
-      </w:r>
-      <w:r>
-        <w:rPr>
-          <w:rFonts w:cstheme="minorHAnsi"/>
-        </w:rPr>
-        <w:t>d</w:t>
-      </w:r>
-      <w:r>
-        <w:rPr>
-          <w:rFonts w:cstheme="minorHAnsi"/>
-        </w:rPr>
-        <w:t>e Dios</w:t>
-      </w:r>
-      <w:r>
-        <w:rPr>
-          <w:rFonts w:cstheme="minorHAnsi"/>
-        </w:rPr>
-        <w:t>, por pertenecer al mismo ámbito de estudio y demostrar necesidad expresa de intervención.</w:t>
-      </w:r>
-    </w:p>
-    <w:p>
-      <w:pPr>
-        <w:pStyle w:val="Prrafodelista"/>
-        <w:spacing w:line="276" w:lineRule="auto"/>
-        <w:jc w:val="both"/>
-        <w:rPr>
-          <w:rFonts w:cstheme="minorHAnsi"/>
-        </w:rPr>
-      </w:pPr>
-      <w:r>
-        <w:rPr>
-          <w:rFonts w:cstheme="minorHAnsi"/>
-        </w:rPr>
         <w:t>-</w:t>
       </w:r>
       <w:r>
@@ -2634,21 +2278,7 @@
         <w:rPr>
           <w:rFonts w:cstheme="minorHAnsi"/>
         </w:rPr>
-        <w:t xml:space="preserve">Mediante Informe </w:t>
-      </w:r>
-      <w:proofErr w:type="spellStart"/>
-      <w:r>
-        <w:rPr>
-          <w:rFonts w:cstheme="minorHAnsi"/>
-        </w:rPr>
-        <w:t>N°</w:t>
-      </w:r>
-      <w:proofErr w:type="spellEnd"/>
-      <w:r>
-        <w:rPr>
-          <w:rFonts w:cstheme="minorHAnsi"/>
-        </w:rPr>
-        <w:t xml:space="preserve"> 140-2020-GRAP-09.04/SGPMI L</w:t>
+        <w:t>Mediante Informe N° 140-2020-GRAP-09.04/SGPMI L</w:t>
       </w:r>
       <w:r>
         <w:rPr>
@@ -2788,21 +2418,7 @@
         <w:rPr>
           <w:rFonts w:cstheme="minorHAnsi"/>
         </w:rPr>
-        <w:t xml:space="preserve">MEJORAMIENTO  Y AMPLIACION DEL SERVICIO EDUCATIVO DE  NIVEL INICIAL DE LAS INSTITUCIONES EDUCATIVAS </w:t>
-      </w:r>
-      <w:proofErr w:type="spellStart"/>
-      <w:r>
-        <w:rPr>
-          <w:rFonts w:cstheme="minorHAnsi"/>
-        </w:rPr>
-        <w:t>N°</w:t>
-      </w:r>
-      <w:proofErr w:type="spellEnd"/>
-      <w:r>
-        <w:rPr>
-          <w:rFonts w:cstheme="minorHAnsi"/>
-        </w:rPr>
-        <w:t xml:space="preserve"> 1105, N°92 - REYNA DE LOS ANGELES, N°1106, 812 SAN JUAN DE DIOS Y N°79 CRISTO REDENTOR EN LOS DISTRITOS DE ABANCAY , CURAHUASI Y SAN PEDRO DE CACHORA DE LA PROVINCIA DE ABANCAY - DEPARTAMENTO DE APURIMAC</w:t>
+        <w:t>MEJORAMIENTO  Y AMPLIACION DEL SERVICIO EDUCATIVO DE  NIVEL INICIAL DE LAS INSTITUCIONES EDUCATIVAS N° 1105, N°92 - REYNA DE LOS ANGELES, N°1106, 812 SAN JUAN DE DIOS Y N°79 CRISTO REDENTOR EN LOS DISTRITOS DE ABANCAY , CURAHUASI Y SAN PEDRO DE CACHORA DE LA PROVINCIA DE ABANCAY - DEPARTAMENTO DE APURIMAC</w:t>
       </w:r>
       <w:r>
         <w:rPr>
@@ -3026,7 +2642,6 @@
         <w:lastRenderedPageBreak/>
         <w:t xml:space="preserve">4.2. Objetivos </w:t>
       </w:r>
-      <w:proofErr w:type="gramStart"/>
       <w:r>
         <w:rPr>
           <w:rFonts w:cstheme="minorHAnsi"/>
@@ -3039,7 +2654,6 @@
         </w:rPr>
         <w:t>.-</w:t>
       </w:r>
-      <w:proofErr w:type="gramEnd"/>
     </w:p>
     <w:p>
       <w:pPr>
@@ -3080,21 +2694,7 @@
         <w:rPr>
           <w:rFonts w:cstheme="minorHAnsi"/>
         </w:rPr>
-        <w:t xml:space="preserve">s Instituciones Educativas Iniciales </w:t>
-      </w:r>
-      <w:proofErr w:type="spellStart"/>
-      <w:r>
-        <w:rPr>
-          <w:rFonts w:cstheme="minorHAnsi"/>
-        </w:rPr>
-        <w:t>N°</w:t>
-      </w:r>
-      <w:proofErr w:type="spellEnd"/>
-      <w:r>
-        <w:rPr>
-          <w:rFonts w:cstheme="minorHAnsi"/>
-        </w:rPr>
-        <w:t xml:space="preserve"> 1105, N°92 - Reyna de los </w:t>
+        <w:t xml:space="preserve">s Instituciones Educativas Iniciales N° 1105, N°92 - Reyna de los </w:t>
       </w:r>
       <w:proofErr w:type="spellStart"/>
       <w:r>
@@ -3311,61 +2911,17 @@
         </w:rPr>
         <w:t xml:space="preserve">El Servicio de Consultoría se llevará a cabo en el marco normativo del Sistema Nacional de Programación </w:t>
       </w:r>
-      <w:proofErr w:type="spellStart"/>
-      <w:r>
-        <w:rPr>
-          <w:rFonts w:cstheme="minorHAnsi"/>
-        </w:rPr>
-        <w:t>Muítianual</w:t>
-      </w:r>
-      <w:proofErr w:type="spellEnd"/>
-      <w:r>
-        <w:rPr>
-          <w:rFonts w:cstheme="minorHAnsi"/>
-        </w:rPr>
-        <w:t xml:space="preserve"> y Gestión de Inversiones (Invierte.pe), creada por el D.L. </w:t>
-      </w:r>
-      <w:proofErr w:type="spellStart"/>
-      <w:r>
-        <w:rPr>
-          <w:rFonts w:cstheme="minorHAnsi"/>
-        </w:rPr>
-        <w:t>N°</w:t>
-      </w:r>
-      <w:proofErr w:type="spellEnd"/>
-      <w:r>
-        <w:rPr>
-          <w:rFonts w:cstheme="minorHAnsi"/>
-        </w:rPr>
-        <w:t xml:space="preserve"> 1252, así como su Reglamento aprobado por D.S. </w:t>
-      </w:r>
-      <w:proofErr w:type="spellStart"/>
-      <w:r>
-        <w:rPr>
-          <w:rFonts w:cstheme="minorHAnsi"/>
-        </w:rPr>
-        <w:t>N°</w:t>
-      </w:r>
-      <w:proofErr w:type="spellEnd"/>
-      <w:r>
-        <w:rPr>
-          <w:rFonts w:cstheme="minorHAnsi"/>
-        </w:rPr>
-        <w:t xml:space="preserve"> 027-2017-EF, sus modificatorias y la Directiva </w:t>
-      </w:r>
-      <w:proofErr w:type="spellStart"/>
-      <w:r>
-        <w:rPr>
-          <w:rFonts w:cstheme="minorHAnsi"/>
-        </w:rPr>
-        <w:t>N°</w:t>
-      </w:r>
-      <w:proofErr w:type="spellEnd"/>
-      <w:r>
-        <w:rPr>
-          <w:rFonts w:cstheme="minorHAnsi"/>
-        </w:rPr>
-        <w:t xml:space="preserve"> 001-2019-EF/63.01, aprobada por Resolución Directoral N" 001-2019- EF/63.01</w:t>
+      <w:r>
+        <w:rPr>
+          <w:rFonts w:cstheme="minorHAnsi"/>
+        </w:rPr>
+        <w:t>Multianual</w:t>
+      </w:r>
+      <w:r>
+        <w:rPr>
+          <w:rFonts w:cstheme="minorHAnsi"/>
+        </w:rPr>
+        <w:t xml:space="preserve"> y Gestión de Inversiones (Invierte.pe), creada por el D.L. N° 1252, así como su Reglamento aprobado por D.S. N° 027-2017-EF, sus modificatorias y la Directiva N° 001-2019-EF/63.01, aprobada por Resolución Directoral N" 001-2019- EF/63.01</w:t>
       </w:r>
       <w:r>
         <w:rPr>
@@ -3462,21 +3018,7 @@
         <w:rPr>
           <w:rFonts w:cstheme="minorHAnsi"/>
         </w:rPr>
-        <w:t xml:space="preserve">Se regirá de acuerdo con los contenidos de  la Ficha Técnica Estándar de Proyecto de Inversión del sector Educación, de la Directiva </w:t>
-      </w:r>
-      <w:proofErr w:type="spellStart"/>
-      <w:r>
-        <w:rPr>
-          <w:rFonts w:cstheme="minorHAnsi"/>
-        </w:rPr>
-        <w:t>N°</w:t>
-      </w:r>
-      <w:proofErr w:type="spellEnd"/>
-      <w:r>
-        <w:rPr>
-          <w:rFonts w:cstheme="minorHAnsi"/>
-        </w:rPr>
-        <w:t xml:space="preserve"> 001-2019-EF/63.01, tomando referencialmente en cuenta los alcances necesarios de </w:t>
+        <w:t xml:space="preserve">Se regirá de acuerdo con los contenidos de  la Ficha Técnica Estándar de Proyecto de Inversión del sector Educación, de la Directiva N° 001-2019-EF/63.01, tomando referencialmente en cuenta los alcances necesarios de </w:t>
       </w:r>
       <w:r>
         <w:rPr>
@@ -3488,21 +3030,7 @@
         <w:rPr>
           <w:rFonts w:cstheme="minorHAnsi"/>
         </w:rPr>
-        <w:t xml:space="preserve">os contenidos en correspondencia al contenido mínimo del estudio de </w:t>
-      </w:r>
-      <w:proofErr w:type="spellStart"/>
-      <w:r>
-        <w:rPr>
-          <w:rFonts w:cstheme="minorHAnsi"/>
-        </w:rPr>
-        <w:t>preinversión</w:t>
-      </w:r>
-      <w:proofErr w:type="spellEnd"/>
-      <w:r>
-        <w:rPr>
-          <w:rFonts w:cstheme="minorHAnsi"/>
-        </w:rPr>
-        <w:t xml:space="preserve"> a nivel de perfil para proyectos de inversión - Anexo N°7 y la Guía General de Identificación, Formulación y Evaluación de Proyectos de Inversión, debiendo también cumplir lo dispuesto en la Directiva </w:t>
+        <w:t xml:space="preserve">os contenidos en correspondencia al contenido mínimo del estudio de preinversión a nivel de perfil para proyectos de inversión - Anexo N°7 y la Guía General de Identificación, Formulación y Evaluación de Proyectos de Inversión, debiendo también cumplir lo dispuesto en la Directiva </w:t>
       </w:r>
       <w:proofErr w:type="spellStart"/>
       <w:r>
@@ -3551,21 +3079,7 @@
         <w:rPr>
           <w:rFonts w:cstheme="minorHAnsi"/>
         </w:rPr>
-        <w:t xml:space="preserve">EL </w:t>
-      </w:r>
-      <w:proofErr w:type="gramStart"/>
-      <w:r>
-        <w:rPr>
-          <w:rFonts w:cstheme="minorHAnsi"/>
-        </w:rPr>
-        <w:t>CONSULTOR  tiene</w:t>
-      </w:r>
-      <w:proofErr w:type="gramEnd"/>
-      <w:r>
-        <w:rPr>
-          <w:rFonts w:cstheme="minorHAnsi"/>
-        </w:rPr>
-        <w:t xml:space="preserve"> las facultades de profundizar los contenidos requeridos en el anexo precitado, por ser una estructura mínima, siempre y cuando tenga como propósito ampliar el análisis del estudio y disminuir los riesgos en la inversión. Esta facultad se deriva de las atribuciones asignadas a las entidades evaluadoras del Sistema Nacional de Programación Multianual y Gestión de Inversiones (INVIERTE.pe) y demás normativas pertinentes. Los costos que, eventualmente, se deriven de esta aplicación serán asumidos por EL CONSULTOR Y/O CONTRATISTA, por lo que deberán ser previstos en su oferta económica.</w:t>
+        <w:t>EL CONSULTOR  tiene las facultades de profundizar los contenidos requeridos en el anexo precitado, por ser una estructura mínima, siempre y cuando tenga como propósito ampliar el análisis del estudio y disminuir los riesgos en la inversión. Esta facultad se deriva de las atribuciones asignadas a las entidades evaluadoras del Sistema Nacional de Programación Multianual y Gestión de Inversiones (INVIERTE.pe) y demás normativas pertinentes. Los costos que, eventualmente, se deriven de esta aplicación serán asumidos por EL CONSULTOR Y/O CONTRATISTA, por lo que deberán ser previstos en su oferta económica.</w:t>
       </w:r>
     </w:p>
     <w:p>
@@ -3772,7 +3286,6 @@
         <w:tab/>
         <w:t xml:space="preserve">EL </w:t>
       </w:r>
-      <w:proofErr w:type="gramStart"/>
       <w:r>
         <w:rPr>
           <w:rFonts w:cstheme="minorHAnsi"/>
@@ -3783,14 +3296,7 @@
         <w:rPr>
           <w:rFonts w:cstheme="minorHAnsi"/>
         </w:rPr>
-        <w:t xml:space="preserve">  como</w:t>
-      </w:r>
-      <w:proofErr w:type="gramEnd"/>
-      <w:r>
-        <w:rPr>
-          <w:rFonts w:cstheme="minorHAnsi"/>
-        </w:rPr>
-        <w:t xml:space="preserve"> parte del levantamiento de información necesario para la formulación del PI, efectuará el trabajo de campo en la zona donde intervendrá el proyecto; ya sea a través de inspección directa, entrevistas y encuestas a profundidad, según corresponda, seleccionando a los involucrados importantes dentro del proceso. EL CONSULTOR deberá informar por lo menos con cinco (5) días calendario de anticipación considerando la fecha y objetivo de la visita, a efectos de ser presentados y/o acompañados por LA ENTIDAD o algún otro involucrado</w:t>
+        <w:t xml:space="preserve">  como parte del levantamiento de información necesario para la formulación del PI, efectuará el trabajo de campo en la zona donde intervendrá el proyecto; ya sea a través de inspección directa, entrevistas y encuestas a profundidad, según corresponda, seleccionando a los involucrados importantes dentro del proceso. EL CONSULTOR deberá informar por lo menos con cinco (5) días calendario de anticipación considerando la fecha y objetivo de la visita, a efectos de ser presentados y/o acompañados por LA ENTIDAD o algún otro involucrado</w:t>
       </w:r>
       <w:r>
         <w:rPr>
@@ -3896,7 +3402,19 @@
           <w:rFonts w:cstheme="minorHAnsi"/>
         </w:rPr>
         <w:tab/>
-        <w:t xml:space="preserve">Durante el proceso de elaboración del estudio, LA ENTIDAD tendrá la facultad de realizar revisiones de los avances y resultados, hasta la culminación del </w:t>
+        <w:t xml:space="preserve">Durante el proceso de elaboración del estudio, LA ENTIDAD tendrá la facultad de realizar revisiones de los avances y resultados, hasta la culminación </w:t>
+      </w:r>
+      <w:r>
+        <w:rPr>
+          <w:rFonts w:cstheme="minorHAnsi"/>
+        </w:rPr>
+        <w:t xml:space="preserve">adecuada </w:t>
+      </w:r>
+      <w:r>
+        <w:rPr>
+          <w:rFonts w:cstheme="minorHAnsi"/>
+        </w:rPr>
+        <w:t xml:space="preserve">del </w:t>
       </w:r>
       <w:r>
         <w:rPr>
@@ -3904,27 +3422,17 @@
         </w:rPr>
         <w:t xml:space="preserve">Estudio de </w:t>
       </w:r>
-      <w:proofErr w:type="spellStart"/>
-      <w:proofErr w:type="gramStart"/>
-      <w:r>
-        <w:rPr>
-          <w:rFonts w:cstheme="minorHAnsi"/>
-        </w:rPr>
-        <w:t>Preinversion</w:t>
-      </w:r>
-      <w:proofErr w:type="spellEnd"/>
-      <w:r>
-        <w:rPr>
-          <w:rFonts w:cstheme="minorHAnsi"/>
-        </w:rPr>
-        <w:t>,;</w:t>
-      </w:r>
-      <w:proofErr w:type="gramEnd"/>
-      <w:r>
-        <w:rPr>
-          <w:rFonts w:cstheme="minorHAnsi"/>
-        </w:rPr>
-        <w:t xml:space="preserve"> así como la supervisión de los procesos para asegurar la correcta formulación del estudio. Lo mencionado se realizará obedeciendo al requerimiento de reuniones y exposiciones, por parte de LA ENTIDAD y demás mencionados.</w:t>
+      <w:r>
+        <w:rPr>
+          <w:rFonts w:cstheme="minorHAnsi"/>
+        </w:rPr>
+        <w:t>Preinversión</w:t>
+      </w:r>
+      <w:r>
+        <w:rPr>
+          <w:rFonts w:cstheme="minorHAnsi"/>
+        </w:rPr>
+        <w:t>,; así como la supervisión de los procesos para asegurar la correcta formulación del estudio. Lo mencionado se realizará obedeciendo al requerimiento de reuniones y exposiciones, por parte de LA ENTIDAD y demás mencionados.</w:t>
       </w:r>
     </w:p>
     <w:p>
@@ -4105,14 +3613,14 @@
         <w:rPr>
           <w:rFonts w:cstheme="minorHAnsi"/>
         </w:rPr>
-        <w:t xml:space="preserve">pasajes, movilidad, hospedaje, viáticos, entre otros; y todo aquél costo que se requiera para el desarrollo de la labor y/o trabajo que realice durante la formulación, evaluación y levantamiento de observaciones; </w:t>
+        <w:t xml:space="preserve">pasajes, movilidad, hospedaje, viáticos, entre otros; y todo aquél costo que se requiera para el desarrollo de la labor y/o trabajo </w:t>
       </w:r>
       <w:r>
         <w:rPr>
           <w:rFonts w:cstheme="minorHAnsi"/>
         </w:rPr>
         <w:lastRenderedPageBreak/>
-        <w:t>siendo responsable de los costos que demande cumplir los aspectos técnicos normativos requeridos para su aprobación. Asimismo, EL CONSULTOR se hará cargo de las gestiones y trámites para la emisión de licencias, permisos, inspecciones, certificados, disponibilidad de servicios, entre otros, que se requieran en la elaboración del PIP.</w:t>
+        <w:t>que realice durante la formulación, evaluación y levantamiento de observaciones; siendo responsable de los costos que demande cumplir los aspectos técnicos normativos requeridos para su aprobación. Asimismo, EL CONSULTOR se hará cargo de las gestiones y trámites para la emisión de licencias, permisos, inspecciones, certificados, disponibilidad de servicios, entre otros, que se requieran en la elaboración del PIP.</w:t>
       </w:r>
     </w:p>
     <w:p>
@@ -4432,6 +3940,7 @@
         <w:rPr>
           <w:rFonts w:cstheme="minorHAnsi"/>
         </w:rPr>
+        <w:lastRenderedPageBreak/>
         <w:t>-</w:t>
       </w:r>
       <w:r>
@@ -4455,7 +3964,6 @@
         <w:rPr>
           <w:rFonts w:cstheme="minorHAnsi"/>
         </w:rPr>
-        <w:lastRenderedPageBreak/>
         <w:t>-</w:t>
       </w:r>
       <w:r>
@@ -4532,35 +4040,7 @@
           <w:rFonts w:cstheme="minorHAnsi"/>
         </w:rPr>
         <w:tab/>
-        <w:t xml:space="preserve">Relación de profesionales que conforman el Equipo Técnico del Estudio. Incluir datos de contacto (número de teléfono, correo electrónico), </w:t>
-      </w:r>
-      <w:proofErr w:type="spellStart"/>
-      <w:r>
-        <w:rPr>
-          <w:rFonts w:cstheme="minorHAnsi"/>
-        </w:rPr>
-        <w:t>N°</w:t>
-      </w:r>
-      <w:proofErr w:type="spellEnd"/>
-      <w:r>
-        <w:rPr>
-          <w:rFonts w:cstheme="minorHAnsi"/>
-        </w:rPr>
-        <w:t xml:space="preserve"> de colegiatura y </w:t>
-      </w:r>
-      <w:proofErr w:type="spellStart"/>
-      <w:r>
-        <w:rPr>
-          <w:rFonts w:cstheme="minorHAnsi"/>
-        </w:rPr>
-        <w:t>N°</w:t>
-      </w:r>
-      <w:proofErr w:type="spellEnd"/>
-      <w:r>
-        <w:rPr>
-          <w:rFonts w:cstheme="minorHAnsi"/>
-        </w:rPr>
-        <w:t xml:space="preserve"> de documento de identidad. </w:t>
+        <w:t xml:space="preserve">Relación de profesionales que conforman el Equipo Técnico del Estudio. Incluir datos de contacto (número de teléfono, correo electrónico), N° de colegiatura y N° de documento de identidad. </w:t>
       </w:r>
     </w:p>
     <w:p>
@@ -4755,35 +4235,58 @@
         <w:rPr>
           <w:rFonts w:cstheme="minorHAnsi"/>
         </w:rPr>
-        <w:t xml:space="preserve">EL CONTRATISTA desarrollará el Resumen Ejecutivo según lo estipulado en el Anexo </w:t>
+        <w:t xml:space="preserve">EL CONTRATISTA desarrollará el Resumen Ejecutivo según lo estipulado en el Anexo N° 7 Contenido mínimo del Estudio de </w:t>
       </w:r>
       <w:proofErr w:type="spellStart"/>
       <w:r>
         <w:rPr>
           <w:rFonts w:cstheme="minorHAnsi"/>
         </w:rPr>
-        <w:t>N°</w:t>
+        <w:t>PreInversión</w:t>
       </w:r>
       <w:proofErr w:type="spellEnd"/>
       <w:r>
         <w:rPr>
           <w:rFonts w:cstheme="minorHAnsi"/>
         </w:rPr>
-        <w:t xml:space="preserve"> 7 Contenido mínimo del Estudio de </w:t>
+        <w:t xml:space="preserve"> a nivel de perfil para Proyectos de Inversión, </w:t>
+      </w:r>
+    </w:p>
+    <w:p>
+      <w:pPr>
+        <w:pStyle w:val="Prrafodelista"/>
+        <w:spacing w:line="276" w:lineRule="auto"/>
+        <w:ind w:left="1110"/>
+        <w:jc w:val="both"/>
+        <w:rPr>
+          <w:rFonts w:cstheme="minorHAnsi"/>
+        </w:rPr>
+      </w:pPr>
+      <w:r>
+        <w:rPr>
+          <w:rFonts w:cstheme="minorHAnsi"/>
+        </w:rPr>
+        <w:t xml:space="preserve">Para el estudio de Pre </w:t>
       </w:r>
       <w:proofErr w:type="spellStart"/>
       <w:r>
         <w:rPr>
           <w:rFonts w:cstheme="minorHAnsi"/>
         </w:rPr>
-        <w:t>PreInversión</w:t>
+        <w:t>Inversion</w:t>
       </w:r>
       <w:proofErr w:type="spellEnd"/>
       <w:r>
         <w:rPr>
           <w:rFonts w:cstheme="minorHAnsi"/>
         </w:rPr>
-        <w:t xml:space="preserve"> a nivel de perfil para Proyectos de Inversión, </w:t>
+        <w:t xml:space="preserve"> deberá estar de acuerdo a lo establecido en la Ficha Técnica Estándar </w:t>
+      </w:r>
+      <w:r>
+        <w:rPr>
+          <w:rFonts w:cstheme="minorHAnsi"/>
+        </w:rPr>
+        <w:t>y aplicará cada una de los parámetros técnicos determinados en todo el desarrollo de los módulos precitados, y su respectiva correspondencia</w:t>
       </w:r>
     </w:p>
     <w:p>
@@ -4796,32 +4299,6 @@
           <w:rFonts w:cstheme="minorHAnsi"/>
         </w:rPr>
       </w:pPr>
-      <w:r>
-        <w:rPr>
-          <w:rFonts w:cstheme="minorHAnsi"/>
-        </w:rPr>
-        <w:t xml:space="preserve">Para el estudio de Pre </w:t>
-      </w:r>
-      <w:proofErr w:type="spellStart"/>
-      <w:r>
-        <w:rPr>
-          <w:rFonts w:cstheme="minorHAnsi"/>
-        </w:rPr>
-        <w:t>Inversion</w:t>
-      </w:r>
-      <w:proofErr w:type="spellEnd"/>
-      <w:r>
-        <w:rPr>
-          <w:rFonts w:cstheme="minorHAnsi"/>
-        </w:rPr>
-        <w:t xml:space="preserve"> deberá estar de acuerdo a lo establecido en la Ficha Técnica Estándar </w:t>
-      </w:r>
-      <w:r>
-        <w:rPr>
-          <w:rFonts w:cstheme="minorHAnsi"/>
-        </w:rPr>
-        <w:t>y aplicará cada una de los parámetros técnicos determinados en todo el desarrollo de los módulos precitados, y su respectiva correspondencia</w:t>
-      </w:r>
     </w:p>
     <w:p>
       <w:pPr>
@@ -4831,28 +4308,34 @@
         <w:jc w:val="both"/>
         <w:rPr>
           <w:rFonts w:cstheme="minorHAnsi"/>
-        </w:rPr>
-      </w:pPr>
+          <w:b/>
+          <w:bCs/>
+        </w:rPr>
+      </w:pPr>
+      <w:r>
+        <w:rPr>
+          <w:rFonts w:cstheme="minorHAnsi"/>
+          <w:b/>
+          <w:bCs/>
+        </w:rPr>
+        <w:t>CONTENIDO DE LA FICHA TECNICA</w:t>
+      </w:r>
     </w:p>
     <w:p>
       <w:pPr>
         <w:pStyle w:val="Prrafodelista"/>
         <w:spacing w:line="276" w:lineRule="auto"/>
         <w:ind w:left="1110"/>
-        <w:jc w:val="both"/>
-        <w:rPr>
-          <w:rFonts w:cstheme="minorHAnsi"/>
-          <w:b/>
-          <w:bCs/>
-        </w:rPr>
-      </w:pPr>
-      <w:r>
-        <w:rPr>
-          <w:rFonts w:cstheme="minorHAnsi"/>
-          <w:b/>
-          <w:bCs/>
-        </w:rPr>
-        <w:t>CONTENIDO DE LA FICHA TECNICA</w:t>
+        <w:rPr>
+          <w:rFonts w:cstheme="minorHAnsi"/>
+        </w:rPr>
+      </w:pPr>
+      <w:bookmarkStart w:id="0" w:name="_Hlk42507261"/>
+      <w:r>
+        <w:rPr>
+          <w:rFonts w:cstheme="minorHAnsi"/>
+        </w:rPr>
+        <w:t>1. ASPECTOS GENERALES</w:t>
       </w:r>
     </w:p>
     <w:p>
@@ -4864,12 +4347,11 @@
           <w:rFonts w:cstheme="minorHAnsi"/>
         </w:rPr>
       </w:pPr>
-      <w:bookmarkStart w:id="0" w:name="_Hlk42507261"/>
-      <w:r>
-        <w:rPr>
-          <w:rFonts w:cstheme="minorHAnsi"/>
-        </w:rPr>
-        <w:t>1. ASPECTOS GENERALES</w:t>
+      <w:r>
+        <w:rPr>
+          <w:rFonts w:cstheme="minorHAnsi"/>
+        </w:rPr>
+        <w:t>2. SECCIÓN A: ALINEAMIENTO A UNA BRECHA PRIORITARIA</w:t>
       </w:r>
     </w:p>
     <w:p>
@@ -4885,7 +4367,7 @@
         <w:rPr>
           <w:rFonts w:cstheme="minorHAnsi"/>
         </w:rPr>
-        <w:t>2. SECCIÓN A: ALINEAMIENTO A UNA BRECHA PRIORITARIA</w:t>
+        <w:t xml:space="preserve">A1. RESPONSABILIDAD FUNCIONAL </w:t>
       </w:r>
     </w:p>
     <w:p>
@@ -4901,7 +4383,8 @@
         <w:rPr>
           <w:rFonts w:cstheme="minorHAnsi"/>
         </w:rPr>
-        <w:t xml:space="preserve">A1. RESPONSABILIDAD FUNCIONAL </w:t>
+        <w:lastRenderedPageBreak/>
+        <w:t xml:space="preserve">A2. ARTICULACIÓN CON LA PROGRAMACIÓN MULTIANUAL DE INVERSIONES (PMI) </w:t>
       </w:r>
     </w:p>
     <w:p>
@@ -4917,7 +4400,13 @@
         <w:rPr>
           <w:rFonts w:cstheme="minorHAnsi"/>
         </w:rPr>
-        <w:t xml:space="preserve">A2. ARTICULACIÓN CON LA PROGRAMACIÓN MULTIANUAL DE INVERSIONES (PMI) </w:t>
+        <w:t>3. SECCIÓN B: INSTITUCIONALIDAD</w:t>
+      </w:r>
+      <w:r>
+        <w:rPr>
+          <w:rFonts w:cstheme="minorHAnsi"/>
+        </w:rPr>
+        <w:t xml:space="preserve"> </w:t>
       </w:r>
     </w:p>
     <w:p>
@@ -4933,29 +4422,6 @@
         <w:rPr>
           <w:rFonts w:cstheme="minorHAnsi"/>
         </w:rPr>
-        <w:t>3. SECCIÓN B: INSTITUCIONALIDAD</w:t>
-      </w:r>
-      <w:r>
-        <w:rPr>
-          <w:rFonts w:cstheme="minorHAnsi"/>
-        </w:rPr>
-        <w:t xml:space="preserve"> </w:t>
-      </w:r>
-    </w:p>
-    <w:p>
-      <w:pPr>
-        <w:pStyle w:val="Prrafodelista"/>
-        <w:spacing w:line="276" w:lineRule="auto"/>
-        <w:ind w:left="1110"/>
-        <w:rPr>
-          <w:rFonts w:cstheme="minorHAnsi"/>
-        </w:rPr>
-      </w:pPr>
-      <w:r>
-        <w:rPr>
-          <w:rFonts w:cstheme="minorHAnsi"/>
-        </w:rPr>
-        <w:lastRenderedPageBreak/>
         <w:t xml:space="preserve">4. SECCIÓN C: FORMULACIÓN Y EVALUACIÓN </w:t>
       </w:r>
     </w:p>
@@ -5351,21 +4817,7 @@
         <w:rPr>
           <w:rFonts w:cstheme="minorHAnsi"/>
         </w:rPr>
-        <w:t xml:space="preserve">Relación de personal de la I.E. </w:t>
-      </w:r>
-      <w:proofErr w:type="gramStart"/>
-      <w:r>
-        <w:rPr>
-          <w:rFonts w:cstheme="minorHAnsi"/>
-        </w:rPr>
-        <w:t>indicado modalidad</w:t>
-      </w:r>
-      <w:proofErr w:type="gramEnd"/>
-      <w:r>
-        <w:rPr>
-          <w:rFonts w:cstheme="minorHAnsi"/>
-        </w:rPr>
-        <w:t xml:space="preserve"> de contrato, remuneración.</w:t>
+        <w:t>Relación de personal de la I.E. indicado modalidad de contrato, remuneración.</w:t>
       </w:r>
     </w:p>
     <w:p>
@@ -5582,6 +5034,7 @@
         <w:rPr>
           <w:rFonts w:cstheme="minorHAnsi"/>
         </w:rPr>
+        <w:lastRenderedPageBreak/>
         <w:t xml:space="preserve">Segundo Taller con el visto bueno de los involucrados sobre el dimensionamiento del proyecto. </w:t>
       </w:r>
     </w:p>
@@ -5611,7 +5064,6 @@
         <w:rPr>
           <w:rFonts w:cstheme="minorHAnsi"/>
         </w:rPr>
-        <w:lastRenderedPageBreak/>
         <w:t>Disponibilidad de Servicios básicos</w:t>
       </w:r>
     </w:p>
@@ -5656,13 +5108,7 @@
         <w:rPr>
           <w:rFonts w:cstheme="minorHAnsi"/>
         </w:rPr>
-        <w:t>Planos y memorias de obras exteriores y complementarias</w:t>
-      </w:r>
-      <w:r>
-        <w:rPr>
-          <w:rFonts w:cstheme="minorHAnsi"/>
-        </w:rPr>
-        <w:t xml:space="preserve"> </w:t>
+        <w:t xml:space="preserve">Planos y memorias de obras exteriores y complementarias </w:t>
       </w:r>
     </w:p>
     <w:p>
@@ -5963,6 +5409,7 @@
         <w:rPr>
           <w:rFonts w:cstheme="minorHAnsi"/>
         </w:rPr>
+        <w:lastRenderedPageBreak/>
         <w:t xml:space="preserve">La contabilización del plazo del servicio inicia al día siguiente </w:t>
       </w:r>
       <w:r>
@@ -6115,7 +5562,6 @@
                 <w:sz w:val="20"/>
               </w:rPr>
             </w:pPr>
-            <w:proofErr w:type="spellStart"/>
             <w:r>
               <w:rPr>
                 <w:rFonts w:cstheme="minorHAnsi"/>
@@ -6126,7 +5572,6 @@
               </w:rPr>
               <w:t>N°</w:t>
             </w:r>
-            <w:proofErr w:type="spellEnd"/>
           </w:p>
         </w:tc>
         <w:tc>
@@ -6519,23 +5964,7 @@
                 <w:bCs/>
                 <w:sz w:val="20"/>
               </w:rPr>
-              <w:t xml:space="preserve">c1. </w:t>
-            </w:r>
-            <w:r>
-              <w:rPr>
-                <w:rFonts w:cstheme="minorHAnsi"/>
-                <w:bCs/>
-                <w:sz w:val="20"/>
-              </w:rPr>
-              <w:t>I</w:t>
-            </w:r>
-            <w:r>
-              <w:rPr>
-                <w:rFonts w:cstheme="minorHAnsi"/>
-                <w:bCs/>
-                <w:sz w:val="20"/>
-              </w:rPr>
-              <w:t>dentificación</w:t>
+              <w:t>c1. Identificación</w:t>
             </w:r>
             <w:r>
               <w:rPr>
@@ -7356,6 +6785,7 @@
                 <w:bCs/>
                 <w:sz w:val="20"/>
               </w:rPr>
+              <w:lastRenderedPageBreak/>
               <w:t>c11. responsables de la elaboración de la ficha técnica estándar</w:t>
             </w:r>
           </w:p>
@@ -7394,7 +6824,6 @@
                 <w:bCs/>
                 <w:sz w:val="20"/>
               </w:rPr>
-              <w:lastRenderedPageBreak/>
               <w:t>resumen ejecutivo</w:t>
             </w:r>
           </w:p>
@@ -7414,15 +6843,7 @@
                 <w:bCs/>
                 <w:sz w:val="20"/>
               </w:rPr>
-              <w:t>Con sus respectivos informes de sustento y anexos</w:t>
-            </w:r>
-            <w:r>
-              <w:rPr>
-                <w:rFonts w:cstheme="minorHAnsi"/>
-                <w:bCs/>
-                <w:sz w:val="20"/>
-              </w:rPr>
-              <w:t>:</w:t>
+              <w:t>Con sus respectivos informes de sustento y anexos:</w:t>
             </w:r>
           </w:p>
           <w:p>
@@ -7961,6 +7382,7 @@
           <w:bCs/>
           <w:sz w:val="20"/>
         </w:rPr>
+        <w:lastRenderedPageBreak/>
         <w:t xml:space="preserve">De ser admitido y revisado el entregable, y de encontrarse observaciones a los entregables, se notificará a EL CONSULTOR Y/O CONTRATISTA, para su respectivo levantamiento en </w:t>
       </w:r>
       <w:r>
@@ -8369,42 +7791,16 @@
           <w:bCs/>
           <w:sz w:val="20"/>
         </w:rPr>
-        <w:t xml:space="preserve">Definido los contenidos mínimos de presentación del Estudio de Pre inversión y los parámetros técnicos exigidos para la formulación, se plantea la entrega del mismo en productos o secciones, llamados ‘Entregables’, las mismas que se someterán a evaluación y seguimiento </w:t>
-      </w:r>
-      <w:r>
-        <w:rPr>
-          <w:rFonts w:cstheme="minorHAnsi"/>
-          <w:bCs/>
-          <w:sz w:val="20"/>
-        </w:rPr>
         <w:lastRenderedPageBreak/>
-        <w:t>técnico para su aprobación. Asimismo, EL CONSULTOR asume la actualización del contenido y lo que ello demande, en todos los casos que la normativa vigente y los procesos de evaluación lo requiera, hasta la aprobación y viabilidad final del estudio.</w:t>
-      </w:r>
-      <w:r>
-        <w:rPr>
-          <w:rFonts w:cstheme="minorHAnsi"/>
-          <w:bCs/>
-          <w:sz w:val="20"/>
-        </w:rPr>
-        <w:t xml:space="preserve"> Por cada I.E. se </w:t>
-      </w:r>
-      <w:proofErr w:type="gramStart"/>
-      <w:r>
-        <w:rPr>
-          <w:rFonts w:cstheme="minorHAnsi"/>
-          <w:bCs/>
-          <w:sz w:val="20"/>
-        </w:rPr>
-        <w:t>presentara</w:t>
-      </w:r>
-      <w:proofErr w:type="gramEnd"/>
-      <w:r>
-        <w:rPr>
-          <w:rFonts w:cstheme="minorHAnsi"/>
-          <w:bCs/>
-          <w:sz w:val="20"/>
-        </w:rPr>
-        <w:t xml:space="preserve"> una Ficha Técnica Estándar, por separado, con sus respectivos anexos e informes de sustento. </w:t>
+        <w:t>Definido los contenidos mínimos de presentación del Estudio de Pre inversión y los parámetros técnicos exigidos para la formulación, se plantea la entrega del mismo en productos o secciones, llamados ‘Entregables’, las mismas que se someterán a evaluación y seguimiento técnico para su aprobación. Asimismo, EL CONSULTOR asume la actualización del contenido y lo que ello demande, en todos los casos que la normativa vigente y los procesos de evaluación lo requiera, hasta la aprobación y viabilidad final del estudio.</w:t>
+      </w:r>
+      <w:r>
+        <w:rPr>
+          <w:rFonts w:cstheme="minorHAnsi"/>
+          <w:bCs/>
+          <w:sz w:val="20"/>
+        </w:rPr>
+        <w:t xml:space="preserve"> Por cada I.E. se presentara una Ficha Técnica Estándar, por separado, con sus respectivos anexos e informes de sustento. </w:t>
       </w:r>
     </w:p>
     <w:p>
@@ -8424,25 +7820,7 @@
           <w:bCs/>
           <w:sz w:val="20"/>
         </w:rPr>
-        <w:t xml:space="preserve">Para el registro en el bando de proyectos, se </w:t>
-      </w:r>
-      <w:proofErr w:type="gramStart"/>
-      <w:r>
-        <w:rPr>
-          <w:rFonts w:cstheme="minorHAnsi"/>
-          <w:bCs/>
-          <w:sz w:val="20"/>
-        </w:rPr>
-        <w:t>presentara</w:t>
-      </w:r>
-      <w:proofErr w:type="gramEnd"/>
-      <w:r>
-        <w:rPr>
-          <w:rFonts w:cstheme="minorHAnsi"/>
-          <w:bCs/>
-          <w:sz w:val="20"/>
-        </w:rPr>
-        <w:t xml:space="preserve"> un solo formato 07 y un solo Resumen Ejecutivo, con un anexo de la evaluación de las 05 I.E. </w:t>
+        <w:t xml:space="preserve">Para el registro en el bando de proyectos, se presentara un solo formato 07 y un solo Resumen Ejecutivo, con un anexo de la evaluación de las 05 I.E. </w:t>
       </w:r>
     </w:p>
     <w:p>
@@ -9186,15 +8564,7 @@
           <w:bCs/>
           <w:sz w:val="20"/>
         </w:rPr>
-        <w:t xml:space="preserve">Informe </w:t>
-      </w:r>
-      <w:r>
-        <w:rPr>
-          <w:rFonts w:cstheme="minorHAnsi"/>
-          <w:bCs/>
-          <w:sz w:val="20"/>
-        </w:rPr>
-        <w:t>Topográfico</w:t>
+        <w:t>Informe Topográfico</w:t>
       </w:r>
     </w:p>
     <w:p>
@@ -9274,15 +8644,8 @@
           <w:bCs/>
           <w:sz w:val="20"/>
         </w:rPr>
-        <w:t>Análisis</w:t>
-      </w:r>
-      <w:r>
-        <w:rPr>
-          <w:rFonts w:cstheme="minorHAnsi"/>
-          <w:bCs/>
-          <w:sz w:val="20"/>
-        </w:rPr>
-        <w:t xml:space="preserve"> de Vulnerabilidad y Riesgos</w:t>
+        <w:lastRenderedPageBreak/>
+        <w:t>Análisis de Vulnerabilidad y Riesgos</w:t>
       </w:r>
     </w:p>
     <w:p>
@@ -9302,15 +8665,7 @@
           <w:bCs/>
           <w:sz w:val="20"/>
         </w:rPr>
-        <w:t>Evaluación</w:t>
-      </w:r>
-      <w:r>
-        <w:rPr>
-          <w:rFonts w:cstheme="minorHAnsi"/>
-          <w:bCs/>
-          <w:sz w:val="20"/>
-        </w:rPr>
-        <w:t xml:space="preserve"> de Impacto Ambiental</w:t>
+        <w:t>Evaluación de Impacto Ambiental</w:t>
       </w:r>
     </w:p>
     <w:p>
@@ -9345,7 +8700,6 @@
           <w:sz w:val="20"/>
           <w:u w:val="single"/>
         </w:rPr>
-        <w:lastRenderedPageBreak/>
         <w:t>ENTREGABLE 3</w:t>
       </w:r>
       <w:r>
@@ -9797,23 +9151,7 @@
           <w:rFonts w:cstheme="minorHAnsi"/>
           <w:sz w:val="20"/>
         </w:rPr>
-        <w:t xml:space="preserve">El CONSULTOR deberá presentara los Entregables en mesa de Partes de la ENTIDAD en los plazos previstos, al finalizar el ESTUDIO DE PRE-INVERSION, se deberá </w:t>
-      </w:r>
-      <w:proofErr w:type="gramStart"/>
-      <w:r>
-        <w:rPr>
-          <w:rFonts w:cstheme="minorHAnsi"/>
-          <w:sz w:val="20"/>
-        </w:rPr>
-        <w:t>presentar  de</w:t>
-      </w:r>
-      <w:proofErr w:type="gramEnd"/>
-      <w:r>
-        <w:rPr>
-          <w:rFonts w:cstheme="minorHAnsi"/>
-          <w:sz w:val="20"/>
-        </w:rPr>
-        <w:t xml:space="preserve"> la siguiente manera:</w:t>
+        <w:t>El CONSULTOR deberá presentara los Entregables en mesa de Partes de la ENTIDAD en los plazos previstos, al finalizar el ESTUDIO DE PRE-INVERSION, se deberá presentar  de la siguiente manera:</w:t>
       </w:r>
     </w:p>
     <w:p>
@@ -9900,23 +9238,7 @@
           <w:rFonts w:cstheme="minorHAnsi"/>
           <w:sz w:val="20"/>
         </w:rPr>
-        <w:t xml:space="preserve">Se presentará un (01) ejemplar físico en original debidamente foliado, rubricado y sellado en todas las hojas por el </w:t>
-      </w:r>
-      <w:proofErr w:type="gramStart"/>
-      <w:r>
-        <w:rPr>
-          <w:rFonts w:cstheme="minorHAnsi"/>
-          <w:sz w:val="20"/>
-        </w:rPr>
-        <w:t>Jefe</w:t>
-      </w:r>
-      <w:proofErr w:type="gramEnd"/>
-      <w:r>
-        <w:rPr>
-          <w:rFonts w:cstheme="minorHAnsi"/>
-          <w:sz w:val="20"/>
-        </w:rPr>
-        <w:t xml:space="preserve"> del Proyecto y por los profesionales de cada especialidad, donde corresponda. </w:t>
+        <w:t xml:space="preserve">Se presentará un (01) ejemplar físico en original debidamente foliado, rubricado y sellado en todas las hojas por el Jefe del Proyecto y por los profesionales de cada especialidad, donde corresponda. </w:t>
       </w:r>
     </w:p>
     <w:p>
@@ -10044,6 +9366,7 @@
           <w:rFonts w:cstheme="minorHAnsi"/>
           <w:sz w:val="20"/>
         </w:rPr>
+        <w:lastRenderedPageBreak/>
         <w:t xml:space="preserve">Los planos serán a escala 1/250, 1/200 y otras que considere </w:t>
       </w:r>
       <w:r>
@@ -10478,6 +9801,7 @@
         <w:rPr>
           <w:rFonts w:cstheme="minorHAnsi"/>
         </w:rPr>
+        <w:lastRenderedPageBreak/>
         <w:t>Las coordinaciones que el consultor debe desarrollar, con los funcionarios de la entidad y el supervisor del estudio de pre inversión es estrecha toda vez que los desarrollos de pre inversión se desarrollaran de manera simultánea y en forma coordinada.</w:t>
       </w:r>
     </w:p>
@@ -10494,22 +9818,7 @@
         <w:rPr>
           <w:rFonts w:cstheme="minorHAnsi"/>
         </w:rPr>
-        <w:lastRenderedPageBreak/>
-        <w:t xml:space="preserve">El supervisor del estudio de pre inversión dará su visto bueno para la aprobación de los entregables, emitirá sus observaciones oportunamente, y el consultor está obligado a levantar dichas observaciones dentro de los plazos establecidos en los presentes </w:t>
-      </w:r>
-      <w:proofErr w:type="spellStart"/>
-      <w:r>
-        <w:rPr>
-          <w:rFonts w:cstheme="minorHAnsi"/>
-        </w:rPr>
-        <w:t>TDRs</w:t>
-      </w:r>
-      <w:proofErr w:type="spellEnd"/>
-      <w:r>
-        <w:rPr>
-          <w:rFonts w:cstheme="minorHAnsi"/>
-        </w:rPr>
-        <w:t xml:space="preserve"> </w:t>
+        <w:t xml:space="preserve">El supervisor del estudio de pre inversión dará su visto bueno para la aprobación de los entregables, emitirá sus observaciones oportunamente, y el consultor está obligado a levantar dichas observaciones dentro de los plazos establecidos en los presentes TDRs </w:t>
       </w:r>
     </w:p>
     <w:p>
@@ -10656,7 +9965,14 @@
         <w:rPr>
           <w:rFonts w:cstheme="minorHAnsi"/>
         </w:rPr>
-        <w:t>Es responsabilidad de LA ENTIDAD brindarle la asistencia técnica que le solicite EL CONSULTOR; así como ser el medio entre EL CONSULTOR y otras entidades con facultades de asesoría y/o evaluación, para que puedan brindarle dicha asistencia. La asistencia técnica solicitada por EL CONSULTOR, se realizará en los tiempos destinados a la formulación o levantamiento de observaciones, en ningún caso se realizará durante los tiempos de evaluación de los entregables. Las asesorías técnicas por parte de LA ENTIDAD no constituyen condicionantes para la presentación de entregables, ni para sustento de ampliación de plazo.</w:t>
+        <w:t xml:space="preserve">Es responsabilidad de LA ENTIDAD brindarle la asistencia técnica que le solicite EL CONSULTOR; así como ser el medio entre EL CONSULTOR y otras entidades con facultades de asesoría y/o evaluación, para que puedan brindarle dicha asistencia. La asistencia técnica solicitada por EL CONSULTOR, se realizará en los tiempos destinados a la formulación o levantamiento de observaciones, en ningún caso se realizará durante </w:t>
+      </w:r>
+      <w:r>
+        <w:rPr>
+          <w:rFonts w:cstheme="minorHAnsi"/>
+        </w:rPr>
+        <w:lastRenderedPageBreak/>
+        <w:t>los tiempos de evaluación de los entregables. Las asesorías técnicas por parte de LA ENTIDAD no constituyen condicionantes para la presentación de entregables, ni para sustento de ampliación de plazo.</w:t>
       </w:r>
     </w:p>
     <w:p>
@@ -10680,7 +9996,6 @@
           <w:b/>
           <w:bCs/>
         </w:rPr>
-        <w:lastRenderedPageBreak/>
         <w:t>VALOR REFERENCIAL PARA LA ELABORACION DEL ESTUDIO DE PRE INVERSION:</w:t>
       </w:r>
     </w:p>
@@ -10915,7 +10230,6 @@
                 <w:lang w:eastAsia="es-PE"/>
               </w:rPr>
             </w:pPr>
-            <w:proofErr w:type="gramStart"/>
             <w:r>
               <w:rPr>
                 <w:rFonts w:eastAsia="Times New Roman" w:cstheme="minorHAnsi"/>
@@ -10926,20 +10240,7 @@
                 <w:szCs w:val="20"/>
                 <w:lang w:eastAsia="es-PE"/>
               </w:rPr>
-              <w:t>Total</w:t>
-            </w:r>
-            <w:proofErr w:type="gramEnd"/>
-            <w:r>
-              <w:rPr>
-                <w:rFonts w:eastAsia="Times New Roman" w:cstheme="minorHAnsi"/>
-                <w:b/>
-                <w:bCs/>
-                <w:color w:val="000000"/>
-                <w:sz w:val="20"/>
-                <w:szCs w:val="20"/>
-                <w:lang w:eastAsia="es-PE"/>
-              </w:rPr>
-              <w:t xml:space="preserve"> S/.</w:t>
+              <w:t>Total S/.</w:t>
             </w:r>
           </w:p>
         </w:tc>
@@ -11055,20 +10356,8 @@
                 <w:szCs w:val="20"/>
                 <w:lang w:eastAsia="es-PE"/>
               </w:rPr>
-              <w:t xml:space="preserve">3 </w:t>
+              <w:t>3 Meses</w:t>
             </w:r>
-            <w:proofErr w:type="gramStart"/>
-            <w:r>
-              <w:rPr>
-                <w:rFonts w:eastAsia="Times New Roman" w:cstheme="minorHAnsi"/>
-                <w:color w:val="000000"/>
-                <w:sz w:val="20"/>
-                <w:szCs w:val="20"/>
-                <w:lang w:eastAsia="es-PE"/>
-              </w:rPr>
-              <w:t>Meses</w:t>
-            </w:r>
-            <w:proofErr w:type="gramEnd"/>
           </w:p>
         </w:tc>
         <w:tc>
@@ -12548,25 +11837,7 @@
                 <w:bCs/>
                 <w:sz w:val="20"/>
               </w:rPr>
-              <w:t xml:space="preserve">Conformidad del Entregable Inicial por parte de LA </w:t>
-            </w:r>
-            <w:proofErr w:type="gramStart"/>
-            <w:r>
-              <w:rPr>
-                <w:rFonts w:cstheme="minorHAnsi"/>
-                <w:bCs/>
-                <w:sz w:val="20"/>
-              </w:rPr>
-              <w:t>ENTIDAD.(</w:t>
-            </w:r>
-            <w:proofErr w:type="gramEnd"/>
-            <w:r>
-              <w:rPr>
-                <w:rFonts w:cstheme="minorHAnsi"/>
-                <w:bCs/>
-                <w:sz w:val="20"/>
-              </w:rPr>
-              <w:t>U</w:t>
+              <w:t>Conformidad del Entregable Inicial por parte de LA ENTIDAD.(U</w:t>
             </w:r>
             <w:r>
               <w:rPr>
@@ -12694,16 +11965,7 @@
                 <w:bCs/>
                 <w:sz w:val="20"/>
               </w:rPr>
-              <w:t xml:space="preserve">Conformidad del Entregable 1 por parte de LA </w:t>
-            </w:r>
-            <w:proofErr w:type="gramStart"/>
-            <w:r>
-              <w:rPr>
-                <w:rFonts w:cstheme="minorHAnsi"/>
-                <w:bCs/>
-                <w:sz w:val="20"/>
-              </w:rPr>
-              <w:t xml:space="preserve">ENTIDAD </w:t>
+              <w:t xml:space="preserve">Conformidad del Entregable 1 por parte de LA ENTIDAD </w:t>
             </w:r>
             <w:r>
               <w:rPr>
@@ -12711,16 +11973,7 @@
                 <w:bCs/>
                 <w:sz w:val="20"/>
               </w:rPr>
-              <w:t>.</w:t>
-            </w:r>
-            <w:proofErr w:type="gramEnd"/>
-            <w:r>
-              <w:rPr>
-                <w:rFonts w:cstheme="minorHAnsi"/>
-                <w:bCs/>
-                <w:sz w:val="20"/>
-              </w:rPr>
-              <w:t>(UF).</w:t>
+              <w:t>.(UF).</w:t>
             </w:r>
           </w:p>
         </w:tc>
@@ -12832,16 +12085,7 @@
                 <w:bCs/>
                 <w:sz w:val="20"/>
               </w:rPr>
-              <w:t xml:space="preserve">Conformidad del Entregable 2 por parte de LA </w:t>
-            </w:r>
-            <w:proofErr w:type="gramStart"/>
-            <w:r>
-              <w:rPr>
-                <w:rFonts w:cstheme="minorHAnsi"/>
-                <w:bCs/>
-                <w:sz w:val="20"/>
-              </w:rPr>
-              <w:t>ENTIDAD</w:t>
+              <w:t>Conformidad del Entregable 2 por parte de LA ENTIDAD</w:t>
             </w:r>
             <w:r>
               <w:rPr>
@@ -12849,16 +12093,7 @@
                 <w:bCs/>
                 <w:sz w:val="20"/>
               </w:rPr>
-              <w:t xml:space="preserve"> .</w:t>
-            </w:r>
-            <w:proofErr w:type="gramEnd"/>
-            <w:r>
-              <w:rPr>
-                <w:rFonts w:cstheme="minorHAnsi"/>
-                <w:bCs/>
-                <w:sz w:val="20"/>
-              </w:rPr>
-              <w:t>(UF).</w:t>
+              <w:t xml:space="preserve"> .(UF).</w:t>
             </w:r>
           </w:p>
         </w:tc>
@@ -12976,25 +12211,7 @@
                 <w:bCs/>
                 <w:sz w:val="20"/>
               </w:rPr>
-              <w:t xml:space="preserve">Informe Técnico que recomienda la Viabilidad emitida por el </w:t>
-            </w:r>
-            <w:proofErr w:type="gramStart"/>
-            <w:r>
-              <w:rPr>
-                <w:rFonts w:cstheme="minorHAnsi"/>
-                <w:bCs/>
-                <w:sz w:val="20"/>
-              </w:rPr>
-              <w:t>GL  y</w:t>
-            </w:r>
-            <w:proofErr w:type="gramEnd"/>
-            <w:r>
-              <w:rPr>
-                <w:rFonts w:cstheme="minorHAnsi"/>
-                <w:bCs/>
-                <w:sz w:val="20"/>
-              </w:rPr>
-              <w:t xml:space="preserve"> el Formato declaratorio de viabilidad de acuerdo al </w:t>
+              <w:t xml:space="preserve">Informe Técnico que recomienda la Viabilidad emitida por el GL  y el Formato declaratorio de viabilidad de acuerdo al </w:t>
             </w:r>
             <w:r>
               <w:rPr>
@@ -13021,16 +12238,8 @@
                 <w:bCs/>
                 <w:sz w:val="20"/>
               </w:rPr>
-              <w:t xml:space="preserve">Conformidad Final por parte de LA </w:t>
-            </w:r>
-            <w:proofErr w:type="gramStart"/>
-            <w:r>
-              <w:rPr>
-                <w:rFonts w:cstheme="minorHAnsi"/>
-                <w:bCs/>
-                <w:sz w:val="20"/>
-              </w:rPr>
-              <w:t xml:space="preserve">ENTIDAD </w:t>
+              <w:lastRenderedPageBreak/>
+              <w:t xml:space="preserve">Conformidad Final por parte de LA ENTIDAD </w:t>
             </w:r>
             <w:r>
               <w:rPr>
@@ -13038,16 +12247,7 @@
                 <w:bCs/>
                 <w:sz w:val="20"/>
               </w:rPr>
-              <w:t>.</w:t>
-            </w:r>
-            <w:proofErr w:type="gramEnd"/>
-            <w:r>
-              <w:rPr>
-                <w:rFonts w:cstheme="minorHAnsi"/>
-                <w:bCs/>
-                <w:sz w:val="20"/>
-              </w:rPr>
-              <w:t>(UF).</w:t>
+              <w:t>.(UF).</w:t>
             </w:r>
           </w:p>
         </w:tc>
@@ -13573,6 +12773,7 @@
         <w:rPr>
           <w:rFonts w:cstheme="minorHAnsi"/>
         </w:rPr>
+        <w:lastRenderedPageBreak/>
         <w:t>Durante la vigencia del contrato, EL CONSULTOR deberá acreditar domicilio postal conocido en la ciudad de Abancay a fin de que reciba la documentación que LA ENTIDAD requiera cursarle.</w:t>
       </w:r>
     </w:p>
@@ -13605,7 +12806,6 @@
         <w:rPr>
           <w:rFonts w:cstheme="minorHAnsi"/>
         </w:rPr>
-        <w:lastRenderedPageBreak/>
         <w:t>Estos requisitos se acreditarán mediante carta a la firma del contrato: La ubicación de la oficina, el domicilio postal en Abancay y el correo electrónico; lo cual deberá ser comunicado a LA ENTIDAD, por EL CONSULTOR</w:t>
       </w:r>
     </w:p>
@@ -13915,7 +13115,6 @@
           <w:bCs/>
           <w:sz w:val="20"/>
         </w:rPr>
-        <w:lastRenderedPageBreak/>
         <w:t xml:space="preserve">La relación mínima de profesionales que conforman el Equipo Técnico del Estudio, son los siguientes: </w:t>
       </w:r>
     </w:p>
@@ -13979,7 +13178,7 @@
                 <w:rFonts w:ascii="Arial Narrow" w:hAnsi="Arial Narrow" w:cstheme="minorHAnsi"/>
                 <w:b/>
                 <w:bCs/>
-                <w:color w:val="FFFFFF"/>
+                <w:color w:val="FF0000"/>
                 <w:sz w:val="18"/>
                 <w:szCs w:val="20"/>
               </w:rPr>
@@ -13990,7 +13189,7 @@
                 <w:rFonts w:ascii="Arial Narrow" w:hAnsi="Arial Narrow" w:cstheme="minorHAnsi"/>
                 <w:b/>
                 <w:bCs/>
-                <w:color w:val="FFFFFF"/>
+                <w:color w:val="FF0000"/>
                 <w:sz w:val="18"/>
                 <w:szCs w:val="20"/>
               </w:rPr>
@@ -14015,7 +13214,7 @@
                 <w:rFonts w:ascii="Arial Narrow" w:hAnsi="Arial Narrow" w:cstheme="minorHAnsi"/>
                 <w:b/>
                 <w:bCs/>
-                <w:color w:val="FFFFFF"/>
+                <w:color w:val="FF0000"/>
                 <w:sz w:val="18"/>
                 <w:szCs w:val="20"/>
               </w:rPr>
@@ -14025,7 +13224,7 @@
                 <w:rFonts w:ascii="Arial Narrow" w:hAnsi="Arial Narrow" w:cstheme="minorHAnsi"/>
                 <w:b/>
                 <w:bCs/>
-                <w:color w:val="FFFFFF"/>
+                <w:color w:val="FF0000"/>
                 <w:sz w:val="18"/>
                 <w:szCs w:val="20"/>
               </w:rPr>
@@ -14049,7 +13248,7 @@
                 <w:rFonts w:ascii="Arial Narrow" w:hAnsi="Arial Narrow" w:cstheme="minorHAnsi"/>
                 <w:b/>
                 <w:bCs/>
-                <w:color w:val="FFFFFF"/>
+                <w:color w:val="FF0000"/>
                 <w:sz w:val="18"/>
                 <w:szCs w:val="20"/>
               </w:rPr>
@@ -14059,7 +13258,7 @@
                 <w:rFonts w:ascii="Arial Narrow" w:hAnsi="Arial Narrow" w:cstheme="minorHAnsi"/>
                 <w:b/>
                 <w:bCs/>
-                <w:color w:val="FFFFFF"/>
+                <w:color w:val="FF0000"/>
                 <w:sz w:val="18"/>
                 <w:szCs w:val="20"/>
               </w:rPr>
@@ -14081,7 +13280,7 @@
                 <w:rFonts w:ascii="Arial Narrow" w:hAnsi="Arial Narrow" w:cstheme="minorHAnsi"/>
                 <w:b/>
                 <w:bCs/>
-                <w:color w:val="FFFFFF"/>
+                <w:color w:val="FF0000"/>
                 <w:sz w:val="18"/>
                 <w:szCs w:val="20"/>
               </w:rPr>
@@ -14091,33 +13290,11 @@
                 <w:rFonts w:ascii="Arial Narrow" w:hAnsi="Arial Narrow" w:cstheme="minorHAnsi"/>
                 <w:b/>
                 <w:bCs/>
-                <w:color w:val="FFFFFF"/>
+                <w:color w:val="FF0000"/>
                 <w:sz w:val="18"/>
                 <w:szCs w:val="20"/>
               </w:rPr>
-              <w:t xml:space="preserve">* </w:t>
-            </w:r>
-            <w:r>
-              <w:rPr>
-                <w:rFonts w:ascii="Arial Narrow" w:hAnsi="Arial Narrow" w:cstheme="minorHAnsi"/>
-                <w:b/>
-                <w:bCs/>
-                <w:color w:val="FFFFFF"/>
-                <w:sz w:val="18"/>
-                <w:szCs w:val="20"/>
-              </w:rPr>
-              <w:t>CONDICIONES MÍNIMAS</w:t>
-            </w:r>
-            <w:r>
-              <w:rPr>
-                <w:rFonts w:ascii="Arial Narrow" w:hAnsi="Arial Narrow" w:cstheme="minorHAnsi"/>
-                <w:b/>
-                <w:bCs/>
-                <w:color w:val="FFFFFF"/>
-                <w:sz w:val="18"/>
-                <w:szCs w:val="20"/>
-              </w:rPr>
-              <w:t xml:space="preserve"> o PERFIL </w:t>
+              <w:t xml:space="preserve">* CONDICIONES MÍNIMAS o PERFIL </w:t>
             </w:r>
           </w:p>
         </w:tc>
@@ -14136,7 +13313,7 @@
                 <w:rFonts w:ascii="Arial Narrow" w:hAnsi="Arial Narrow" w:cstheme="minorHAnsi"/>
                 <w:b/>
                 <w:bCs/>
-                <w:color w:val="FFFFFF"/>
+                <w:color w:val="FF0000"/>
                 <w:sz w:val="18"/>
                 <w:szCs w:val="20"/>
               </w:rPr>
@@ -14146,44 +13323,11 @@
                 <w:rFonts w:ascii="Arial Narrow" w:hAnsi="Arial Narrow" w:cstheme="minorHAnsi"/>
                 <w:b/>
                 <w:bCs/>
-                <w:color w:val="FFFFFF"/>
+                <w:color w:val="FF0000"/>
                 <w:sz w:val="18"/>
                 <w:szCs w:val="20"/>
               </w:rPr>
-              <w:t>PROFESIÓN</w:t>
-            </w:r>
-            <w:r>
-              <w:rPr>
-                <w:rFonts w:ascii="Arial Narrow" w:hAnsi="Arial Narrow" w:cstheme="minorHAnsi"/>
-                <w:b/>
-                <w:bCs/>
-                <w:color w:val="FFFFFF"/>
-                <w:sz w:val="18"/>
-                <w:szCs w:val="20"/>
-              </w:rPr>
-              <w:t xml:space="preserve">AL </w:t>
-            </w:r>
-            <w:r>
-              <w:rPr>
-                <w:rFonts w:ascii="Arial Narrow" w:hAnsi="Arial Narrow" w:cstheme="minorHAnsi"/>
-                <w:b/>
-                <w:bCs/>
-                <w:color w:val="FFFFFF"/>
-                <w:sz w:val="18"/>
-                <w:szCs w:val="20"/>
-              </w:rPr>
-              <w:t>REQUERID</w:t>
-            </w:r>
-            <w:r>
-              <w:rPr>
-                <w:rFonts w:ascii="Arial Narrow" w:hAnsi="Arial Narrow" w:cstheme="minorHAnsi"/>
-                <w:b/>
-                <w:bCs/>
-                <w:color w:val="FFFFFF"/>
-                <w:sz w:val="18"/>
-                <w:szCs w:val="20"/>
-              </w:rPr>
-              <w:t>O</w:t>
+              <w:t>PROFESIÓNAL REQUERIDO</w:t>
             </w:r>
           </w:p>
         </w:tc>
@@ -14205,6 +13349,7 @@
               <w:rPr>
                 <w:rFonts w:ascii="Arial Narrow" w:hAnsi="Arial Narrow" w:cstheme="minorHAnsi"/>
                 <w:b/>
+                <w:color w:val="FF0000"/>
                 <w:sz w:val="18"/>
                 <w:szCs w:val="20"/>
               </w:rPr>
@@ -14227,6 +13372,7 @@
               <w:rPr>
                 <w:rFonts w:ascii="Arial Narrow" w:hAnsi="Arial Narrow" w:cstheme="minorHAnsi"/>
                 <w:b/>
+                <w:color w:val="FF0000"/>
                 <w:sz w:val="18"/>
                 <w:szCs w:val="20"/>
               </w:rPr>
@@ -14235,6 +13381,7 @@
               <w:rPr>
                 <w:rFonts w:ascii="Arial Narrow" w:hAnsi="Arial Narrow" w:cstheme="minorHAnsi"/>
                 <w:b/>
+                <w:color w:val="FF0000"/>
                 <w:sz w:val="18"/>
                 <w:szCs w:val="20"/>
               </w:rPr>
@@ -14258,6 +13405,7 @@
               <w:jc w:val="both"/>
               <w:rPr>
                 <w:rFonts w:ascii="Arial Narrow" w:hAnsi="Arial Narrow" w:cstheme="minorHAnsi"/>
+                <w:color w:val="FF0000"/>
                 <w:sz w:val="18"/>
                 <w:szCs w:val="20"/>
               </w:rPr>
@@ -14265,6 +13413,7 @@
             <w:r>
               <w:rPr>
                 <w:rFonts w:ascii="Arial Narrow" w:hAnsi="Arial Narrow" w:cstheme="minorHAnsi"/>
+                <w:color w:val="FF0000"/>
                 <w:sz w:val="18"/>
                 <w:szCs w:val="20"/>
               </w:rPr>
@@ -14283,6 +13432,7 @@
               <w:jc w:val="both"/>
               <w:rPr>
                 <w:rFonts w:ascii="Arial Narrow" w:hAnsi="Arial Narrow" w:cstheme="minorHAnsi"/>
+                <w:color w:val="FF0000"/>
                 <w:sz w:val="18"/>
                 <w:szCs w:val="20"/>
               </w:rPr>
@@ -14290,6 +13440,7 @@
             <w:r>
               <w:rPr>
                 <w:rFonts w:ascii="Arial Narrow" w:hAnsi="Arial Narrow" w:cstheme="minorHAnsi"/>
+                <w:color w:val="FF0000"/>
                 <w:sz w:val="18"/>
                 <w:szCs w:val="20"/>
               </w:rPr>
@@ -14313,6 +13464,7 @@
               <w:jc w:val="both"/>
               <w:rPr>
                 <w:rFonts w:ascii="Arial Narrow" w:hAnsi="Arial Narrow" w:cstheme="minorHAnsi"/>
+                <w:color w:val="FF0000"/>
                 <w:sz w:val="18"/>
                 <w:szCs w:val="20"/>
               </w:rPr>
@@ -14320,6 +13472,7 @@
             <w:r>
               <w:rPr>
                 <w:rFonts w:ascii="Arial Narrow" w:hAnsi="Arial Narrow" w:cstheme="minorHAnsi"/>
+                <w:color w:val="FF0000"/>
                 <w:sz w:val="18"/>
                 <w:szCs w:val="20"/>
               </w:rPr>
@@ -14343,6 +13496,7 @@
               <w:rPr>
                 <w:rFonts w:ascii="Arial Narrow" w:hAnsi="Arial Narrow" w:cstheme="minorHAnsi"/>
                 <w:bCs/>
+                <w:color w:val="FF0000"/>
                 <w:sz w:val="18"/>
                 <w:szCs w:val="20"/>
               </w:rPr>
@@ -14351,6 +13505,7 @@
               <w:rPr>
                 <w:rFonts w:ascii="Arial Narrow" w:hAnsi="Arial Narrow" w:cstheme="minorHAnsi"/>
                 <w:bCs/>
+                <w:color w:val="FF0000"/>
                 <w:sz w:val="18"/>
                 <w:szCs w:val="20"/>
               </w:rPr>
@@ -14369,6 +13524,7 @@
               <w:rPr>
                 <w:rFonts w:ascii="Arial Narrow" w:hAnsi="Arial Narrow" w:cstheme="minorHAnsi"/>
                 <w:bCs/>
+                <w:color w:val="FF0000"/>
                 <w:sz w:val="18"/>
                 <w:szCs w:val="20"/>
               </w:rPr>
@@ -14377,6 +13533,7 @@
               <w:rPr>
                 <w:rFonts w:ascii="Arial Narrow" w:hAnsi="Arial Narrow" w:cstheme="minorHAnsi"/>
                 <w:bCs/>
+                <w:color w:val="FF0000"/>
                 <w:sz w:val="18"/>
                 <w:szCs w:val="20"/>
               </w:rPr>
@@ -14395,6 +13552,7 @@
               <w:rPr>
                 <w:rFonts w:ascii="Arial Narrow" w:hAnsi="Arial Narrow" w:cstheme="minorHAnsi"/>
                 <w:bCs/>
+                <w:color w:val="FF0000"/>
                 <w:sz w:val="18"/>
                 <w:szCs w:val="20"/>
               </w:rPr>
@@ -14403,19 +13561,11 @@
               <w:rPr>
                 <w:rFonts w:ascii="Arial Narrow" w:hAnsi="Arial Narrow" w:cstheme="minorHAnsi"/>
                 <w:bCs/>
+                <w:color w:val="FF0000"/>
                 <w:sz w:val="18"/>
                 <w:szCs w:val="20"/>
               </w:rPr>
-              <w:t xml:space="preserve">Experiencia especifica en haber participado en la formulación de </w:t>
-            </w:r>
-            <w:r>
-              <w:rPr>
-                <w:rFonts w:ascii="Arial Narrow" w:hAnsi="Arial Narrow" w:cstheme="minorHAnsi"/>
-                <w:bCs/>
-                <w:sz w:val="18"/>
-                <w:szCs w:val="20"/>
-              </w:rPr>
-              <w:t>por lo menos 3 estudios de pre inversión educativos</w:t>
+              <w:t>Experiencia especifica en haber participado en la formulación de por lo menos 3 estudios de pre inversión educativos</w:t>
             </w:r>
           </w:p>
           <w:p>
@@ -14430,6 +13580,7 @@
               <w:rPr>
                 <w:rFonts w:ascii="Arial Narrow" w:hAnsi="Arial Narrow" w:cstheme="minorHAnsi"/>
                 <w:bCs/>
+                <w:color w:val="FF0000"/>
                 <w:sz w:val="18"/>
                 <w:szCs w:val="20"/>
               </w:rPr>
@@ -14438,19 +13589,11 @@
               <w:rPr>
                 <w:rFonts w:ascii="Arial Narrow" w:hAnsi="Arial Narrow" w:cstheme="minorHAnsi"/>
                 <w:bCs/>
+                <w:color w:val="FF0000"/>
                 <w:sz w:val="18"/>
                 <w:szCs w:val="20"/>
               </w:rPr>
-              <w:t xml:space="preserve">Capacitación acreditada en </w:t>
-            </w:r>
-            <w:r>
-              <w:rPr>
-                <w:rFonts w:ascii="Arial Narrow" w:hAnsi="Arial Narrow" w:cstheme="minorHAnsi"/>
-                <w:bCs/>
-                <w:sz w:val="18"/>
-                <w:szCs w:val="20"/>
-              </w:rPr>
-              <w:t>Sistema Nacional de Programación Multianual y Gestión de Inversiones INVIERTE.PE</w:t>
+              <w:t>Capacitación acreditada en Sistema Nacional de Programación Multianual y Gestión de Inversiones INVIERTE.PE</w:t>
             </w:r>
           </w:p>
           <w:p>
@@ -14460,6 +13603,7 @@
               <w:rPr>
                 <w:rFonts w:ascii="Arial Narrow" w:hAnsi="Arial Narrow" w:cstheme="minorHAnsi"/>
                 <w:b/>
+                <w:color w:val="FF0000"/>
                 <w:sz w:val="18"/>
                 <w:szCs w:val="20"/>
               </w:rPr>
@@ -14482,6 +13626,7 @@
               <w:rPr>
                 <w:rFonts w:ascii="Arial Narrow" w:hAnsi="Arial Narrow" w:cstheme="minorHAnsi"/>
                 <w:b/>
+                <w:color w:val="FF0000"/>
                 <w:sz w:val="18"/>
                 <w:szCs w:val="20"/>
               </w:rPr>
@@ -14490,6 +13635,7 @@
               <w:rPr>
                 <w:rFonts w:ascii="Arial Narrow" w:hAnsi="Arial Narrow" w:cstheme="minorHAnsi"/>
                 <w:b/>
+                <w:color w:val="FF0000"/>
                 <w:sz w:val="18"/>
                 <w:szCs w:val="20"/>
               </w:rPr>
@@ -14513,6 +13659,7 @@
               <w:jc w:val="both"/>
               <w:rPr>
                 <w:rFonts w:ascii="Arial Narrow" w:hAnsi="Arial Narrow" w:cstheme="minorHAnsi"/>
+                <w:color w:val="FF0000"/>
                 <w:sz w:val="18"/>
                 <w:szCs w:val="20"/>
               </w:rPr>
@@ -14520,6 +13667,7 @@
             <w:r>
               <w:rPr>
                 <w:rFonts w:ascii="Arial Narrow" w:hAnsi="Arial Narrow" w:cstheme="minorHAnsi"/>
+                <w:color w:val="FF0000"/>
                 <w:sz w:val="18"/>
                 <w:szCs w:val="20"/>
               </w:rPr>
@@ -14538,6 +13686,7 @@
               <w:jc w:val="both"/>
               <w:rPr>
                 <w:rFonts w:ascii="Arial Narrow" w:hAnsi="Arial Narrow" w:cstheme="minorHAnsi"/>
+                <w:color w:val="FF0000"/>
                 <w:sz w:val="18"/>
                 <w:szCs w:val="20"/>
               </w:rPr>
@@ -14545,6 +13694,7 @@
             <w:r>
               <w:rPr>
                 <w:rFonts w:ascii="Arial Narrow" w:hAnsi="Arial Narrow" w:cstheme="minorHAnsi"/>
+                <w:color w:val="FF0000"/>
                 <w:sz w:val="18"/>
                 <w:szCs w:val="20"/>
               </w:rPr>
@@ -14568,6 +13718,7 @@
               <w:jc w:val="both"/>
               <w:rPr>
                 <w:rFonts w:ascii="Arial Narrow" w:hAnsi="Arial Narrow" w:cstheme="minorHAnsi"/>
+                <w:color w:val="FF0000"/>
                 <w:sz w:val="18"/>
                 <w:szCs w:val="20"/>
               </w:rPr>
@@ -14575,6 +13726,7 @@
             <w:r>
               <w:rPr>
                 <w:rFonts w:ascii="Arial Narrow" w:hAnsi="Arial Narrow" w:cstheme="minorHAnsi"/>
+                <w:color w:val="FF0000"/>
                 <w:sz w:val="18"/>
                 <w:szCs w:val="20"/>
               </w:rPr>
@@ -14598,6 +13750,7 @@
               <w:rPr>
                 <w:rFonts w:ascii="Arial Narrow" w:hAnsi="Arial Narrow" w:cstheme="minorHAnsi"/>
                 <w:bCs/>
+                <w:color w:val="FF0000"/>
                 <w:sz w:val="18"/>
                 <w:szCs w:val="20"/>
               </w:rPr>
@@ -14606,6 +13759,7 @@
               <w:rPr>
                 <w:rFonts w:ascii="Arial Narrow" w:hAnsi="Arial Narrow" w:cstheme="minorHAnsi"/>
                 <w:bCs/>
+                <w:color w:val="FF0000"/>
                 <w:sz w:val="18"/>
                 <w:szCs w:val="20"/>
               </w:rPr>
@@ -14624,6 +13778,7 @@
               <w:rPr>
                 <w:rFonts w:ascii="Arial Narrow" w:hAnsi="Arial Narrow" w:cstheme="minorHAnsi"/>
                 <w:bCs/>
+                <w:color w:val="FF0000"/>
                 <w:sz w:val="18"/>
                 <w:szCs w:val="20"/>
               </w:rPr>
@@ -14632,6 +13787,7 @@
               <w:rPr>
                 <w:rFonts w:ascii="Arial Narrow" w:hAnsi="Arial Narrow" w:cstheme="minorHAnsi"/>
                 <w:bCs/>
+                <w:color w:val="FF0000"/>
                 <w:sz w:val="18"/>
                 <w:szCs w:val="20"/>
               </w:rPr>
@@ -14650,6 +13806,7 @@
               <w:rPr>
                 <w:rFonts w:ascii="Arial Narrow" w:hAnsi="Arial Narrow" w:cstheme="minorHAnsi"/>
                 <w:bCs/>
+                <w:color w:val="FF0000"/>
                 <w:sz w:val="18"/>
                 <w:szCs w:val="20"/>
               </w:rPr>
@@ -14658,19 +13815,11 @@
               <w:rPr>
                 <w:rFonts w:ascii="Arial Narrow" w:hAnsi="Arial Narrow" w:cstheme="minorHAnsi"/>
                 <w:bCs/>
+                <w:color w:val="FF0000"/>
                 <w:sz w:val="18"/>
                 <w:szCs w:val="20"/>
               </w:rPr>
-              <w:t xml:space="preserve">Experiencia especifica en haber participado en la formulación de </w:t>
-            </w:r>
-            <w:r>
-              <w:rPr>
-                <w:rFonts w:ascii="Arial Narrow" w:hAnsi="Arial Narrow" w:cstheme="minorHAnsi"/>
-                <w:bCs/>
-                <w:sz w:val="18"/>
-                <w:szCs w:val="20"/>
-              </w:rPr>
-              <w:t>por lo menos 3 estudios de pre inversión educativos</w:t>
+              <w:t>Experiencia especifica en haber participado en la formulación de por lo menos 3 estudios de pre inversión educativos</w:t>
             </w:r>
           </w:p>
           <w:p>
@@ -14685,6 +13834,7 @@
               <w:rPr>
                 <w:rFonts w:ascii="Arial Narrow" w:hAnsi="Arial Narrow" w:cstheme="minorHAnsi"/>
                 <w:bCs/>
+                <w:color w:val="FF0000"/>
                 <w:sz w:val="18"/>
                 <w:szCs w:val="20"/>
               </w:rPr>
@@ -14693,19 +13843,11 @@
               <w:rPr>
                 <w:rFonts w:ascii="Arial Narrow" w:hAnsi="Arial Narrow" w:cstheme="minorHAnsi"/>
                 <w:bCs/>
+                <w:color w:val="FF0000"/>
                 <w:sz w:val="18"/>
                 <w:szCs w:val="20"/>
               </w:rPr>
-              <w:t xml:space="preserve">Capacitación acreditada en </w:t>
-            </w:r>
-            <w:r>
-              <w:rPr>
-                <w:rFonts w:ascii="Arial Narrow" w:hAnsi="Arial Narrow" w:cstheme="minorHAnsi"/>
-                <w:bCs/>
-                <w:sz w:val="18"/>
-                <w:szCs w:val="20"/>
-              </w:rPr>
-              <w:t>Sistema Nacional de Programación Multianual y Gestión de Inversiones INVIERTE.PE</w:t>
+              <w:t>Capacitación acreditada en Sistema Nacional de Programación Multianual y Gestión de Inversiones INVIERTE.PE</w:t>
             </w:r>
           </w:p>
           <w:p>
@@ -14716,6 +13858,7 @@
               <w:rPr>
                 <w:rFonts w:ascii="Arial Narrow" w:hAnsi="Arial Narrow" w:cstheme="minorHAnsi"/>
                 <w:b/>
+                <w:color w:val="FF0000"/>
                 <w:sz w:val="18"/>
                 <w:szCs w:val="20"/>
               </w:rPr>
@@ -14738,6 +13881,7 @@
               <w:rPr>
                 <w:rFonts w:ascii="Arial Narrow" w:hAnsi="Arial Narrow" w:cstheme="minorHAnsi"/>
                 <w:b/>
+                <w:color w:val="FF0000"/>
                 <w:sz w:val="18"/>
                 <w:szCs w:val="20"/>
               </w:rPr>
@@ -14746,6 +13890,7 @@
               <w:rPr>
                 <w:rFonts w:ascii="Arial Narrow" w:hAnsi="Arial Narrow" w:cstheme="minorHAnsi"/>
                 <w:b/>
+                <w:color w:val="FF0000"/>
                 <w:sz w:val="18"/>
                 <w:szCs w:val="20"/>
               </w:rPr>
@@ -14769,6 +13914,7 @@
               <w:jc w:val="both"/>
               <w:rPr>
                 <w:rFonts w:ascii="Arial Narrow" w:hAnsi="Arial Narrow" w:cstheme="minorHAnsi"/>
+                <w:color w:val="FF0000"/>
                 <w:sz w:val="18"/>
                 <w:szCs w:val="20"/>
               </w:rPr>
@@ -14776,6 +13922,7 @@
             <w:r>
               <w:rPr>
                 <w:rFonts w:ascii="Arial Narrow" w:hAnsi="Arial Narrow" w:cstheme="minorHAnsi"/>
+                <w:color w:val="FF0000"/>
                 <w:sz w:val="18"/>
                 <w:szCs w:val="20"/>
               </w:rPr>
@@ -14794,6 +13941,7 @@
               <w:jc w:val="both"/>
               <w:rPr>
                 <w:rFonts w:ascii="Arial Narrow" w:hAnsi="Arial Narrow" w:cstheme="minorHAnsi"/>
+                <w:color w:val="FF0000"/>
                 <w:sz w:val="18"/>
                 <w:szCs w:val="20"/>
               </w:rPr>
@@ -14801,6 +13949,7 @@
             <w:r>
               <w:rPr>
                 <w:rFonts w:ascii="Arial Narrow" w:hAnsi="Arial Narrow" w:cstheme="minorHAnsi"/>
+                <w:color w:val="FF0000"/>
                 <w:sz w:val="18"/>
                 <w:szCs w:val="20"/>
               </w:rPr>
@@ -14824,6 +13973,7 @@
               <w:jc w:val="both"/>
               <w:rPr>
                 <w:rFonts w:ascii="Arial Narrow" w:hAnsi="Arial Narrow" w:cstheme="minorHAnsi"/>
+                <w:color w:val="FF0000"/>
                 <w:sz w:val="18"/>
                 <w:szCs w:val="20"/>
               </w:rPr>
@@ -14832,6 +13982,7 @@
               <w:rPr>
                 <w:rFonts w:ascii="Arial Narrow" w:hAnsi="Arial Narrow" w:cstheme="minorHAnsi"/>
                 <w:bCs/>
+                <w:color w:val="FF0000"/>
                 <w:sz w:val="18"/>
                 <w:szCs w:val="20"/>
               </w:rPr>
@@ -14855,6 +14006,7 @@
               <w:rPr>
                 <w:rFonts w:ascii="Arial Narrow" w:hAnsi="Arial Narrow" w:cstheme="minorHAnsi"/>
                 <w:bCs/>
+                <w:color w:val="FF0000"/>
                 <w:sz w:val="18"/>
                 <w:szCs w:val="20"/>
               </w:rPr>
@@ -14863,6 +14015,7 @@
               <w:rPr>
                 <w:rFonts w:ascii="Arial Narrow" w:hAnsi="Arial Narrow" w:cstheme="minorHAnsi"/>
                 <w:bCs/>
+                <w:color w:val="FF0000"/>
                 <w:sz w:val="18"/>
                 <w:szCs w:val="20"/>
               </w:rPr>
@@ -14881,6 +14034,7 @@
               <w:rPr>
                 <w:rFonts w:ascii="Arial Narrow" w:hAnsi="Arial Narrow" w:cstheme="minorHAnsi"/>
                 <w:bCs/>
+                <w:color w:val="FF0000"/>
                 <w:sz w:val="18"/>
                 <w:szCs w:val="20"/>
               </w:rPr>
@@ -14889,6 +14043,7 @@
               <w:rPr>
                 <w:rFonts w:ascii="Arial Narrow" w:hAnsi="Arial Narrow" w:cstheme="minorHAnsi"/>
                 <w:bCs/>
+                <w:color w:val="FF0000"/>
                 <w:sz w:val="18"/>
                 <w:szCs w:val="20"/>
               </w:rPr>
@@ -14907,6 +14062,7 @@
               <w:rPr>
                 <w:rFonts w:ascii="Arial Narrow" w:hAnsi="Arial Narrow" w:cstheme="minorHAnsi"/>
                 <w:bCs/>
+                <w:color w:val="FF0000"/>
                 <w:sz w:val="18"/>
                 <w:szCs w:val="20"/>
               </w:rPr>
@@ -14915,19 +14071,11 @@
               <w:rPr>
                 <w:rFonts w:ascii="Arial Narrow" w:hAnsi="Arial Narrow" w:cstheme="minorHAnsi"/>
                 <w:bCs/>
+                <w:color w:val="FF0000"/>
                 <w:sz w:val="18"/>
                 <w:szCs w:val="20"/>
               </w:rPr>
-              <w:t xml:space="preserve">Experiencia especifica en haber participado en la formulación de </w:t>
-            </w:r>
-            <w:r>
-              <w:rPr>
-                <w:rFonts w:ascii="Arial Narrow" w:hAnsi="Arial Narrow" w:cstheme="minorHAnsi"/>
-                <w:bCs/>
-                <w:sz w:val="18"/>
-                <w:szCs w:val="20"/>
-              </w:rPr>
-              <w:t>por lo menos 3 estudios de pre inversión educativos</w:t>
+              <w:t>Experiencia especifica en haber participado en la formulación de por lo menos 3 estudios de pre inversión educativos</w:t>
             </w:r>
           </w:p>
         </w:tc>
@@ -14947,6 +14095,7 @@
               <w:rPr>
                 <w:rFonts w:ascii="Arial Narrow" w:hAnsi="Arial Narrow" w:cstheme="minorHAnsi"/>
                 <w:b/>
+                <w:color w:val="FF0000"/>
                 <w:sz w:val="18"/>
                 <w:szCs w:val="20"/>
               </w:rPr>
@@ -14955,6 +14104,7 @@
               <w:rPr>
                 <w:rFonts w:ascii="Arial Narrow" w:hAnsi="Arial Narrow" w:cstheme="minorHAnsi"/>
                 <w:b/>
+                <w:color w:val="FF0000"/>
                 <w:sz w:val="18"/>
                 <w:szCs w:val="20"/>
               </w:rPr>
@@ -14978,6 +14128,7 @@
               <w:jc w:val="both"/>
               <w:rPr>
                 <w:rFonts w:ascii="Arial Narrow" w:hAnsi="Arial Narrow" w:cstheme="minorHAnsi"/>
+                <w:color w:val="FF0000"/>
                 <w:sz w:val="18"/>
                 <w:szCs w:val="20"/>
               </w:rPr>
@@ -14985,6 +14136,7 @@
             <w:r>
               <w:rPr>
                 <w:rFonts w:ascii="Arial Narrow" w:hAnsi="Arial Narrow" w:cstheme="minorHAnsi"/>
+                <w:color w:val="FF0000"/>
                 <w:sz w:val="18"/>
                 <w:szCs w:val="20"/>
               </w:rPr>
@@ -15003,6 +14155,7 @@
               <w:jc w:val="both"/>
               <w:rPr>
                 <w:rFonts w:ascii="Arial Narrow" w:hAnsi="Arial Narrow" w:cstheme="minorHAnsi"/>
+                <w:color w:val="FF0000"/>
                 <w:sz w:val="18"/>
                 <w:szCs w:val="20"/>
               </w:rPr>
@@ -15010,6 +14163,7 @@
             <w:r>
               <w:rPr>
                 <w:rFonts w:ascii="Arial Narrow" w:hAnsi="Arial Narrow" w:cstheme="minorHAnsi"/>
+                <w:color w:val="FF0000"/>
                 <w:sz w:val="18"/>
                 <w:szCs w:val="20"/>
               </w:rPr>
@@ -15033,6 +14187,7 @@
               <w:jc w:val="both"/>
               <w:rPr>
                 <w:rFonts w:ascii="Arial Narrow" w:hAnsi="Arial Narrow" w:cstheme="minorHAnsi"/>
+                <w:color w:val="FF0000"/>
                 <w:sz w:val="18"/>
                 <w:szCs w:val="20"/>
               </w:rPr>
@@ -15040,6 +14195,7 @@
             <w:r>
               <w:rPr>
                 <w:rFonts w:ascii="Arial Narrow" w:hAnsi="Arial Narrow" w:cstheme="minorHAnsi"/>
+                <w:color w:val="FF0000"/>
                 <w:sz w:val="18"/>
                 <w:szCs w:val="20"/>
               </w:rPr>
@@ -15063,6 +14219,7 @@
               <w:rPr>
                 <w:rFonts w:ascii="Arial Narrow" w:hAnsi="Arial Narrow" w:cstheme="minorHAnsi"/>
                 <w:bCs/>
+                <w:color w:val="FF0000"/>
                 <w:sz w:val="18"/>
                 <w:szCs w:val="20"/>
               </w:rPr>
@@ -15071,6 +14228,7 @@
               <w:rPr>
                 <w:rFonts w:ascii="Arial Narrow" w:hAnsi="Arial Narrow" w:cstheme="minorHAnsi"/>
                 <w:bCs/>
+                <w:color w:val="FF0000"/>
                 <w:sz w:val="18"/>
                 <w:szCs w:val="20"/>
               </w:rPr>
@@ -15089,6 +14247,7 @@
               <w:rPr>
                 <w:rFonts w:ascii="Arial Narrow" w:hAnsi="Arial Narrow" w:cstheme="minorHAnsi"/>
                 <w:bCs/>
+                <w:color w:val="FF0000"/>
                 <w:sz w:val="18"/>
                 <w:szCs w:val="20"/>
               </w:rPr>
@@ -15097,6 +14256,7 @@
               <w:rPr>
                 <w:rFonts w:ascii="Arial Narrow" w:hAnsi="Arial Narrow" w:cstheme="minorHAnsi"/>
                 <w:bCs/>
+                <w:color w:val="FF0000"/>
                 <w:sz w:val="18"/>
                 <w:szCs w:val="20"/>
               </w:rPr>
@@ -15115,6 +14275,7 @@
               <w:rPr>
                 <w:rFonts w:ascii="Arial Narrow" w:hAnsi="Arial Narrow" w:cstheme="minorHAnsi"/>
                 <w:bCs/>
+                <w:color w:val="FF0000"/>
                 <w:sz w:val="18"/>
                 <w:szCs w:val="20"/>
               </w:rPr>
@@ -15123,19 +14284,11 @@
               <w:rPr>
                 <w:rFonts w:ascii="Arial Narrow" w:hAnsi="Arial Narrow" w:cstheme="minorHAnsi"/>
                 <w:bCs/>
+                <w:color w:val="FF0000"/>
                 <w:sz w:val="18"/>
                 <w:szCs w:val="20"/>
               </w:rPr>
-              <w:t xml:space="preserve">Experiencia especifica en haber participado en la formulación de </w:t>
-            </w:r>
-            <w:r>
-              <w:rPr>
-                <w:rFonts w:ascii="Arial Narrow" w:hAnsi="Arial Narrow" w:cstheme="minorHAnsi"/>
-                <w:bCs/>
-                <w:sz w:val="18"/>
-                <w:szCs w:val="20"/>
-              </w:rPr>
-              <w:t>por lo menos 3 estudios de pre inversión educativos</w:t>
+              <w:t>Experiencia especifica en haber participado en la formulación de por lo menos 3 estudios de pre inversión educativos</w:t>
             </w:r>
           </w:p>
           <w:p>
@@ -15150,6 +14303,7 @@
               <w:rPr>
                 <w:rFonts w:ascii="Arial Narrow" w:hAnsi="Arial Narrow" w:cstheme="minorHAnsi"/>
                 <w:bCs/>
+                <w:color w:val="FF0000"/>
                 <w:sz w:val="18"/>
                 <w:szCs w:val="20"/>
               </w:rPr>
@@ -15158,19 +14312,11 @@
               <w:rPr>
                 <w:rFonts w:ascii="Arial Narrow" w:hAnsi="Arial Narrow" w:cstheme="minorHAnsi"/>
                 <w:bCs/>
+                <w:color w:val="FF0000"/>
                 <w:sz w:val="18"/>
                 <w:szCs w:val="20"/>
               </w:rPr>
-              <w:t xml:space="preserve">Capacitación acreditada en </w:t>
-            </w:r>
-            <w:r>
-              <w:rPr>
-                <w:rFonts w:ascii="Arial Narrow" w:hAnsi="Arial Narrow" w:cstheme="minorHAnsi"/>
-                <w:bCs/>
-                <w:sz w:val="18"/>
-                <w:szCs w:val="20"/>
-              </w:rPr>
-              <w:t>Sistema Nacional de Programación Multianual y Gestión de Inversiones INVIERTE.PE</w:t>
+              <w:t>Capacitación acreditada en Sistema Nacional de Programación Multianual y Gestión de Inversiones INVIERTE.PE</w:t>
             </w:r>
           </w:p>
           <w:p>
@@ -15181,6 +14327,7 @@
               <w:rPr>
                 <w:rFonts w:ascii="Arial Narrow" w:hAnsi="Arial Narrow" w:cstheme="minorHAnsi"/>
                 <w:b/>
+                <w:color w:val="FF0000"/>
                 <w:sz w:val="18"/>
                 <w:szCs w:val="20"/>
               </w:rPr>
@@ -15203,6 +14350,7 @@
               <w:rPr>
                 <w:rFonts w:ascii="Arial Narrow" w:hAnsi="Arial Narrow" w:cstheme="minorHAnsi"/>
                 <w:b/>
+                <w:color w:val="FF0000"/>
                 <w:sz w:val="18"/>
                 <w:szCs w:val="20"/>
               </w:rPr>
@@ -15211,6 +14359,7 @@
               <w:rPr>
                 <w:rFonts w:ascii="Arial Narrow" w:hAnsi="Arial Narrow" w:cstheme="minorHAnsi"/>
                 <w:b/>
+                <w:color w:val="FF0000"/>
                 <w:sz w:val="18"/>
                 <w:szCs w:val="20"/>
               </w:rPr>
@@ -15234,6 +14383,7 @@
               <w:jc w:val="both"/>
               <w:rPr>
                 <w:rFonts w:ascii="Arial Narrow" w:hAnsi="Arial Narrow" w:cstheme="minorHAnsi"/>
+                <w:color w:val="FF0000"/>
                 <w:sz w:val="18"/>
                 <w:szCs w:val="20"/>
               </w:rPr>
@@ -15241,9 +14391,11 @@
             <w:r>
               <w:rPr>
                 <w:rFonts w:ascii="Arial Narrow" w:hAnsi="Arial Narrow" w:cstheme="minorHAnsi"/>
+                <w:color w:val="FF0000"/>
                 <w:sz w:val="18"/>
                 <w:szCs w:val="20"/>
               </w:rPr>
+              <w:lastRenderedPageBreak/>
               <w:t>5</w:t>
             </w:r>
           </w:p>
@@ -15259,6 +14411,7 @@
               <w:jc w:val="both"/>
               <w:rPr>
                 <w:rFonts w:ascii="Arial Narrow" w:hAnsi="Arial Narrow" w:cstheme="minorHAnsi"/>
+                <w:color w:val="FF0000"/>
                 <w:sz w:val="18"/>
                 <w:szCs w:val="20"/>
               </w:rPr>
@@ -15266,6 +14419,7 @@
             <w:r>
               <w:rPr>
                 <w:rFonts w:ascii="Arial Narrow" w:hAnsi="Arial Narrow" w:cstheme="minorHAnsi"/>
+                <w:color w:val="FF0000"/>
                 <w:sz w:val="18"/>
                 <w:szCs w:val="20"/>
               </w:rPr>
@@ -15289,6 +14443,7 @@
               <w:jc w:val="both"/>
               <w:rPr>
                 <w:rFonts w:ascii="Arial Narrow" w:hAnsi="Arial Narrow" w:cstheme="minorHAnsi"/>
+                <w:color w:val="FF0000"/>
                 <w:sz w:val="18"/>
                 <w:szCs w:val="20"/>
               </w:rPr>
@@ -15296,6 +14451,7 @@
             <w:r>
               <w:rPr>
                 <w:rFonts w:ascii="Arial Narrow" w:hAnsi="Arial Narrow" w:cstheme="minorHAnsi"/>
+                <w:color w:val="FF0000"/>
                 <w:sz w:val="18"/>
                 <w:szCs w:val="20"/>
               </w:rPr>
@@ -15319,6 +14475,7 @@
               <w:rPr>
                 <w:rFonts w:ascii="Arial Narrow" w:hAnsi="Arial Narrow" w:cstheme="minorHAnsi"/>
                 <w:bCs/>
+                <w:color w:val="FF0000"/>
                 <w:sz w:val="18"/>
                 <w:szCs w:val="20"/>
               </w:rPr>
@@ -15327,6 +14484,7 @@
               <w:rPr>
                 <w:rFonts w:ascii="Arial Narrow" w:hAnsi="Arial Narrow" w:cstheme="minorHAnsi"/>
                 <w:bCs/>
+                <w:color w:val="FF0000"/>
                 <w:sz w:val="18"/>
                 <w:szCs w:val="20"/>
               </w:rPr>
@@ -15345,6 +14503,7 @@
               <w:rPr>
                 <w:rFonts w:ascii="Arial Narrow" w:hAnsi="Arial Narrow" w:cstheme="minorHAnsi"/>
                 <w:bCs/>
+                <w:color w:val="FF0000"/>
                 <w:sz w:val="18"/>
                 <w:szCs w:val="20"/>
               </w:rPr>
@@ -15353,6 +14512,7 @@
               <w:rPr>
                 <w:rFonts w:ascii="Arial Narrow" w:hAnsi="Arial Narrow" w:cstheme="minorHAnsi"/>
                 <w:bCs/>
+                <w:color w:val="FF0000"/>
                 <w:sz w:val="18"/>
                 <w:szCs w:val="20"/>
               </w:rPr>
@@ -15371,6 +14531,7 @@
               <w:rPr>
                 <w:rFonts w:ascii="Arial Narrow" w:hAnsi="Arial Narrow" w:cstheme="minorHAnsi"/>
                 <w:bCs/>
+                <w:color w:val="FF0000"/>
                 <w:sz w:val="18"/>
                 <w:szCs w:val="20"/>
               </w:rPr>
@@ -15379,19 +14540,11 @@
               <w:rPr>
                 <w:rFonts w:ascii="Arial Narrow" w:hAnsi="Arial Narrow" w:cstheme="minorHAnsi"/>
                 <w:bCs/>
+                <w:color w:val="FF0000"/>
                 <w:sz w:val="18"/>
                 <w:szCs w:val="20"/>
               </w:rPr>
-              <w:t xml:space="preserve">Experiencia especifica en haber participado en la formulación de </w:t>
-            </w:r>
-            <w:r>
-              <w:rPr>
-                <w:rFonts w:ascii="Arial Narrow" w:hAnsi="Arial Narrow" w:cstheme="minorHAnsi"/>
-                <w:bCs/>
-                <w:sz w:val="18"/>
-                <w:szCs w:val="20"/>
-              </w:rPr>
-              <w:t>por lo menos 3 estudios de pre inversión educativos</w:t>
+              <w:t>Experiencia especifica en haber participado en la formulación de por lo menos 3 estudios de pre inversión educativos</w:t>
             </w:r>
           </w:p>
           <w:p>
@@ -15406,6 +14559,7 @@
               <w:rPr>
                 <w:rFonts w:ascii="Arial Narrow" w:hAnsi="Arial Narrow" w:cstheme="minorHAnsi"/>
                 <w:bCs/>
+                <w:color w:val="FF0000"/>
                 <w:sz w:val="18"/>
                 <w:szCs w:val="20"/>
               </w:rPr>
@@ -15414,19 +14568,11 @@
               <w:rPr>
                 <w:rFonts w:ascii="Arial Narrow" w:hAnsi="Arial Narrow" w:cstheme="minorHAnsi"/>
                 <w:bCs/>
+                <w:color w:val="FF0000"/>
                 <w:sz w:val="18"/>
                 <w:szCs w:val="20"/>
               </w:rPr>
-              <w:t xml:space="preserve">Capacitación acreditada en </w:t>
-            </w:r>
-            <w:r>
-              <w:rPr>
-                <w:rFonts w:ascii="Arial Narrow" w:hAnsi="Arial Narrow" w:cstheme="minorHAnsi"/>
-                <w:bCs/>
-                <w:sz w:val="18"/>
-                <w:szCs w:val="20"/>
-              </w:rPr>
-              <w:t>Sistema Nacional de Programación Multianual y Gestión de Inversiones INVIERTE.PE</w:t>
+              <w:t>Capacitación acreditada en Sistema Nacional de Programación Multianual y Gestión de Inversiones INVIERTE.PE</w:t>
             </w:r>
           </w:p>
           <w:p>
@@ -15437,6 +14583,7 @@
               <w:rPr>
                 <w:rFonts w:ascii="Arial Narrow" w:hAnsi="Arial Narrow" w:cstheme="minorHAnsi"/>
                 <w:b/>
+                <w:color w:val="FF0000"/>
                 <w:sz w:val="18"/>
                 <w:szCs w:val="20"/>
               </w:rPr>
@@ -15459,6 +14606,7 @@
               <w:rPr>
                 <w:rFonts w:ascii="Arial Narrow" w:hAnsi="Arial Narrow" w:cstheme="minorHAnsi"/>
                 <w:b/>
+                <w:color w:val="FF0000"/>
                 <w:sz w:val="18"/>
                 <w:szCs w:val="20"/>
               </w:rPr>
@@ -15467,6 +14615,7 @@
               <w:rPr>
                 <w:rFonts w:ascii="Arial Narrow" w:hAnsi="Arial Narrow" w:cstheme="minorHAnsi"/>
                 <w:b/>
+                <w:color w:val="FF0000"/>
                 <w:sz w:val="18"/>
                 <w:szCs w:val="20"/>
               </w:rPr>
@@ -15490,6 +14639,7 @@
               <w:jc w:val="both"/>
               <w:rPr>
                 <w:rFonts w:ascii="Arial Narrow" w:hAnsi="Arial Narrow" w:cstheme="minorHAnsi"/>
+                <w:color w:val="FF0000"/>
                 <w:sz w:val="18"/>
                 <w:szCs w:val="20"/>
               </w:rPr>
@@ -15497,10 +14647,10 @@
             <w:r>
               <w:rPr>
                 <w:rFonts w:ascii="Arial Narrow" w:hAnsi="Arial Narrow" w:cstheme="minorHAnsi"/>
+                <w:color w:val="FF0000"/>
                 <w:sz w:val="18"/>
                 <w:szCs w:val="20"/>
               </w:rPr>
-              <w:lastRenderedPageBreak/>
               <w:t>6</w:t>
             </w:r>
           </w:p>
@@ -15516,6 +14666,7 @@
               <w:jc w:val="both"/>
               <w:rPr>
                 <w:rFonts w:ascii="Arial Narrow" w:hAnsi="Arial Narrow" w:cstheme="minorHAnsi"/>
+                <w:color w:val="FF0000"/>
                 <w:sz w:val="18"/>
                 <w:szCs w:val="20"/>
               </w:rPr>
@@ -15523,6 +14674,7 @@
             <w:r>
               <w:rPr>
                 <w:rFonts w:ascii="Arial Narrow" w:hAnsi="Arial Narrow" w:cstheme="minorHAnsi"/>
+                <w:color w:val="FF0000"/>
                 <w:sz w:val="18"/>
                 <w:szCs w:val="20"/>
               </w:rPr>
@@ -15545,6 +14697,7 @@
               <w:jc w:val="both"/>
               <w:rPr>
                 <w:rFonts w:ascii="Arial Narrow" w:hAnsi="Arial Narrow" w:cstheme="minorHAnsi"/>
+                <w:color w:val="FF0000"/>
                 <w:sz w:val="18"/>
                 <w:szCs w:val="20"/>
               </w:rPr>
@@ -15552,6 +14705,7 @@
             <w:r>
               <w:rPr>
                 <w:rFonts w:ascii="Arial Narrow" w:hAnsi="Arial Narrow" w:cstheme="minorHAnsi"/>
+                <w:color w:val="FF0000"/>
                 <w:sz w:val="18"/>
                 <w:szCs w:val="20"/>
               </w:rPr>
@@ -15575,6 +14729,7 @@
               <w:rPr>
                 <w:rFonts w:ascii="Arial Narrow" w:hAnsi="Arial Narrow" w:cstheme="minorHAnsi"/>
                 <w:bCs/>
+                <w:color w:val="FF0000"/>
                 <w:sz w:val="18"/>
                 <w:szCs w:val="20"/>
               </w:rPr>
@@ -15583,6 +14738,7 @@
               <w:rPr>
                 <w:rFonts w:ascii="Arial Narrow" w:hAnsi="Arial Narrow" w:cstheme="minorHAnsi"/>
                 <w:bCs/>
+                <w:color w:val="FF0000"/>
                 <w:sz w:val="18"/>
                 <w:szCs w:val="20"/>
               </w:rPr>
@@ -15601,6 +14757,7 @@
               <w:rPr>
                 <w:rFonts w:ascii="Arial Narrow" w:hAnsi="Arial Narrow" w:cstheme="minorHAnsi"/>
                 <w:bCs/>
+                <w:color w:val="FF0000"/>
                 <w:sz w:val="18"/>
                 <w:szCs w:val="20"/>
               </w:rPr>
@@ -15609,6 +14766,7 @@
               <w:rPr>
                 <w:rFonts w:ascii="Arial Narrow" w:hAnsi="Arial Narrow" w:cstheme="minorHAnsi"/>
                 <w:bCs/>
+                <w:color w:val="FF0000"/>
                 <w:sz w:val="18"/>
                 <w:szCs w:val="20"/>
               </w:rPr>
@@ -15627,6 +14785,7 @@
               <w:rPr>
                 <w:rFonts w:ascii="Arial Narrow" w:hAnsi="Arial Narrow" w:cstheme="minorHAnsi"/>
                 <w:bCs/>
+                <w:color w:val="FF0000"/>
                 <w:sz w:val="18"/>
                 <w:szCs w:val="20"/>
               </w:rPr>
@@ -15635,37 +14794,11 @@
               <w:rPr>
                 <w:rFonts w:ascii="Arial Narrow" w:hAnsi="Arial Narrow" w:cstheme="minorHAnsi"/>
                 <w:bCs/>
+                <w:color w:val="FF0000"/>
                 <w:sz w:val="18"/>
                 <w:szCs w:val="20"/>
               </w:rPr>
-              <w:t xml:space="preserve">Experiencia especifica en haber participado en la formulación de </w:t>
-            </w:r>
-            <w:r>
-              <w:rPr>
-                <w:rFonts w:ascii="Arial Narrow" w:hAnsi="Arial Narrow" w:cstheme="minorHAnsi"/>
-                <w:bCs/>
-                <w:sz w:val="18"/>
-                <w:szCs w:val="20"/>
-              </w:rPr>
-              <w:t xml:space="preserve">por lo menos </w:t>
-            </w:r>
-            <w:r>
-              <w:rPr>
-                <w:rFonts w:ascii="Arial Narrow" w:hAnsi="Arial Narrow" w:cstheme="minorHAnsi"/>
-                <w:bCs/>
-                <w:sz w:val="18"/>
-                <w:szCs w:val="20"/>
-              </w:rPr>
-              <w:t>1</w:t>
-            </w:r>
-            <w:r>
-              <w:rPr>
-                <w:rFonts w:ascii="Arial Narrow" w:hAnsi="Arial Narrow" w:cstheme="minorHAnsi"/>
-                <w:bCs/>
-                <w:sz w:val="18"/>
-                <w:szCs w:val="20"/>
-              </w:rPr>
-              <w:t xml:space="preserve"> estudio de pre inversión educativos</w:t>
+              <w:t>Experiencia especifica en haber participado en la formulación de por lo menos 1 estudio de pre inversión educativos</w:t>
             </w:r>
           </w:p>
         </w:tc>
@@ -15684,6 +14817,7 @@
               <w:rPr>
                 <w:rFonts w:ascii="Arial Narrow" w:hAnsi="Arial Narrow" w:cstheme="minorHAnsi"/>
                 <w:b/>
+                <w:color w:val="FF0000"/>
                 <w:sz w:val="18"/>
                 <w:szCs w:val="20"/>
               </w:rPr>
@@ -15692,6 +14826,7 @@
               <w:rPr>
                 <w:rFonts w:ascii="Arial Narrow" w:hAnsi="Arial Narrow" w:cstheme="minorHAnsi"/>
                 <w:b/>
+                <w:color w:val="FF0000"/>
                 <w:sz w:val="18"/>
                 <w:szCs w:val="20"/>
               </w:rPr>
@@ -15715,6 +14850,7 @@
               <w:jc w:val="both"/>
               <w:rPr>
                 <w:rFonts w:ascii="Arial Narrow" w:hAnsi="Arial Narrow" w:cstheme="minorHAnsi"/>
+                <w:color w:val="FF0000"/>
                 <w:sz w:val="18"/>
                 <w:szCs w:val="20"/>
               </w:rPr>
@@ -15722,6 +14858,7 @@
             <w:r>
               <w:rPr>
                 <w:rFonts w:ascii="Arial Narrow" w:hAnsi="Arial Narrow" w:cstheme="minorHAnsi"/>
+                <w:color w:val="FF0000"/>
                 <w:sz w:val="18"/>
                 <w:szCs w:val="20"/>
               </w:rPr>
@@ -15740,6 +14877,7 @@
               <w:jc w:val="both"/>
               <w:rPr>
                 <w:rFonts w:ascii="Arial Narrow" w:hAnsi="Arial Narrow" w:cstheme="minorHAnsi"/>
+                <w:color w:val="FF0000"/>
                 <w:sz w:val="18"/>
                 <w:szCs w:val="20"/>
               </w:rPr>
@@ -15747,6 +14885,7 @@
             <w:r>
               <w:rPr>
                 <w:rFonts w:ascii="Arial Narrow" w:hAnsi="Arial Narrow" w:cstheme="minorHAnsi"/>
+                <w:color w:val="FF0000"/>
                 <w:sz w:val="18"/>
                 <w:szCs w:val="20"/>
               </w:rPr>
@@ -15769,6 +14908,7 @@
               <w:jc w:val="both"/>
               <w:rPr>
                 <w:rFonts w:ascii="Arial Narrow" w:hAnsi="Arial Narrow" w:cstheme="minorHAnsi"/>
+                <w:color w:val="FF0000"/>
                 <w:sz w:val="18"/>
                 <w:szCs w:val="20"/>
               </w:rPr>
@@ -15776,6 +14916,7 @@
             <w:r>
               <w:rPr>
                 <w:rFonts w:ascii="Arial Narrow" w:hAnsi="Arial Narrow" w:cstheme="minorHAnsi"/>
+                <w:color w:val="FF0000"/>
                 <w:sz w:val="18"/>
                 <w:szCs w:val="20"/>
               </w:rPr>
@@ -15799,6 +14940,7 @@
               <w:rPr>
                 <w:rFonts w:ascii="Arial Narrow" w:hAnsi="Arial Narrow" w:cstheme="minorHAnsi"/>
                 <w:bCs/>
+                <w:color w:val="FF0000"/>
                 <w:sz w:val="18"/>
                 <w:szCs w:val="20"/>
               </w:rPr>
@@ -15807,6 +14949,7 @@
               <w:rPr>
                 <w:rFonts w:ascii="Arial Narrow" w:hAnsi="Arial Narrow" w:cstheme="minorHAnsi"/>
                 <w:bCs/>
+                <w:color w:val="FF0000"/>
                 <w:sz w:val="18"/>
                 <w:szCs w:val="20"/>
               </w:rPr>
@@ -15825,6 +14968,7 @@
               <w:rPr>
                 <w:rFonts w:ascii="Arial Narrow" w:hAnsi="Arial Narrow" w:cstheme="minorHAnsi"/>
                 <w:bCs/>
+                <w:color w:val="FF0000"/>
                 <w:sz w:val="18"/>
                 <w:szCs w:val="20"/>
               </w:rPr>
@@ -15833,6 +14977,7 @@
               <w:rPr>
                 <w:rFonts w:ascii="Arial Narrow" w:hAnsi="Arial Narrow" w:cstheme="minorHAnsi"/>
                 <w:bCs/>
+                <w:color w:val="FF0000"/>
                 <w:sz w:val="18"/>
                 <w:szCs w:val="20"/>
               </w:rPr>
@@ -15845,6 +14990,7 @@
               <w:rPr>
                 <w:rFonts w:ascii="Arial Narrow" w:hAnsi="Arial Narrow" w:cstheme="minorHAnsi"/>
                 <w:b/>
+                <w:color w:val="FF0000"/>
                 <w:sz w:val="18"/>
                 <w:szCs w:val="20"/>
               </w:rPr>
@@ -15853,19 +14999,11 @@
               <w:rPr>
                 <w:rFonts w:ascii="Arial Narrow" w:hAnsi="Arial Narrow" w:cstheme="minorHAnsi"/>
                 <w:bCs/>
+                <w:color w:val="FF0000"/>
                 <w:sz w:val="18"/>
                 <w:szCs w:val="20"/>
               </w:rPr>
-              <w:t xml:space="preserve">Experiencia especifica en haber participado en la formulación de </w:t>
-            </w:r>
-            <w:r>
-              <w:rPr>
-                <w:rFonts w:ascii="Arial Narrow" w:hAnsi="Arial Narrow" w:cstheme="minorHAnsi"/>
-                <w:bCs/>
-                <w:sz w:val="18"/>
-                <w:szCs w:val="20"/>
-              </w:rPr>
-              <w:t>por lo menos 1 estudio de pre inversión</w:t>
+              <w:t>Experiencia especifica en haber participado en la formulación de por lo menos 1 estudio de pre inversión</w:t>
             </w:r>
           </w:p>
         </w:tc>
@@ -15884,6 +15022,7 @@
               <w:rPr>
                 <w:rFonts w:ascii="Arial Narrow" w:hAnsi="Arial Narrow" w:cstheme="minorHAnsi"/>
                 <w:b/>
+                <w:color w:val="FF0000"/>
                 <w:sz w:val="18"/>
                 <w:szCs w:val="20"/>
               </w:rPr>
@@ -15892,6 +15031,7 @@
               <w:rPr>
                 <w:rFonts w:ascii="Arial Narrow" w:hAnsi="Arial Narrow" w:cstheme="minorHAnsi"/>
                 <w:b/>
+                <w:color w:val="FF0000"/>
                 <w:sz w:val="18"/>
                 <w:szCs w:val="20"/>
               </w:rPr>
@@ -16317,25 +15457,7 @@
           <w:bCs/>
           <w:sz w:val="20"/>
         </w:rPr>
-        <w:t xml:space="preserve">La participación del </w:t>
-      </w:r>
-      <w:proofErr w:type="gramStart"/>
-      <w:r>
-        <w:rPr>
-          <w:rFonts w:cstheme="minorHAnsi"/>
-          <w:bCs/>
-          <w:sz w:val="20"/>
-        </w:rPr>
-        <w:t>Jefe</w:t>
-      </w:r>
-      <w:proofErr w:type="gramEnd"/>
-      <w:r>
-        <w:rPr>
-          <w:rFonts w:cstheme="minorHAnsi"/>
-          <w:bCs/>
-          <w:sz w:val="20"/>
-        </w:rPr>
-        <w:t xml:space="preserve"> del Proyecto debe ser activa y representativa.</w:t>
+        <w:t>La participación del Jefe del Proyecto debe ser activa y representativa.</w:t>
       </w:r>
     </w:p>
     <w:p>
@@ -16535,6 +15657,7 @@
           <w:bCs/>
           <w:sz w:val="20"/>
         </w:rPr>
+        <w:lastRenderedPageBreak/>
         <w:t>Elaborar el anteproyecto arquitectónico (memorias y planos) para las alternativas de solución propuestas, basado en los estudios de levantamiento topográfico y arquitectónico y otros que considere pertinentes.</w:t>
       </w:r>
     </w:p>
@@ -16587,7 +15710,32 @@
           <w:bCs/>
           <w:sz w:val="20"/>
         </w:rPr>
-        <w:t>Participar en los módulos de Identificación, Formulación y Evaluación según corresponda.</w:t>
+        <w:t>Participar en los módulos de Identificación</w:t>
+      </w:r>
+      <w:r>
+        <w:rPr>
+          <w:rFonts w:cstheme="minorHAnsi"/>
+          <w:bCs/>
+          <w:sz w:val="20"/>
+        </w:rPr>
+        <w:t>,</w:t>
+      </w:r>
+      <w:r>
+        <w:rPr>
+          <w:rFonts w:cstheme="minorHAnsi"/>
+          <w:bCs/>
+          <w:sz w:val="20"/>
+        </w:rPr>
+        <w:t xml:space="preserve"> </w:t>
+      </w:r>
+      <w:r>
+        <w:rPr>
+          <w:rFonts w:cstheme="minorHAnsi"/>
+          <w:bCs/>
+          <w:color w:val="FF0000"/>
+          <w:sz w:val="20"/>
+        </w:rPr>
+        <w:t>Formulación y Evaluación según corresponda.</w:t>
       </w:r>
     </w:p>
     <w:p>
@@ -16866,6 +16014,7 @@
         <w:rPr>
           <w:rFonts w:cstheme="minorHAnsi"/>
           <w:b/>
+          <w:color w:val="FF0000"/>
           <w:spacing w:val="20"/>
           <w:sz w:val="20"/>
         </w:rPr>
@@ -16874,6 +16023,7 @@
         <w:rPr>
           <w:rFonts w:cstheme="minorHAnsi"/>
           <w:b/>
+          <w:color w:val="FF0000"/>
           <w:spacing w:val="20"/>
           <w:sz w:val="20"/>
         </w:rPr>
@@ -16883,6 +16033,7 @@
         <w:rPr>
           <w:rFonts w:cstheme="minorHAnsi"/>
           <w:b/>
+          <w:color w:val="FF0000"/>
           <w:spacing w:val="20"/>
           <w:sz w:val="20"/>
         </w:rPr>
@@ -16898,6 +16049,7 @@
         <w:rPr>
           <w:rFonts w:cstheme="minorHAnsi"/>
           <w:bCs/>
+          <w:color w:val="FF0000"/>
           <w:sz w:val="20"/>
         </w:rPr>
       </w:pPr>
@@ -16916,6 +16068,7 @@
           <w:rFonts w:cstheme="minorHAnsi"/>
           <w:b/>
           <w:bCs/>
+          <w:color w:val="FF0000"/>
           <w:sz w:val="20"/>
         </w:rPr>
       </w:pPr>
@@ -16924,6 +16077,7 @@
           <w:rFonts w:cstheme="minorHAnsi"/>
           <w:b/>
           <w:bCs/>
+          <w:color w:val="FF0000"/>
           <w:sz w:val="20"/>
         </w:rPr>
         <w:t>Rol</w:t>
@@ -16936,12 +16090,14 @@
         <w:jc w:val="both"/>
         <w:rPr>
           <w:rFonts w:cstheme="minorHAnsi"/>
-          <w:sz w:val="20"/>
-        </w:rPr>
-      </w:pPr>
-      <w:r>
-        <w:rPr>
-          <w:rFonts w:cstheme="minorHAnsi"/>
+          <w:color w:val="FF0000"/>
+          <w:sz w:val="20"/>
+        </w:rPr>
+      </w:pPr>
+      <w:r>
+        <w:rPr>
+          <w:rFonts w:cstheme="minorHAnsi"/>
+          <w:color w:val="FF0000"/>
           <w:sz w:val="20"/>
         </w:rPr>
         <w:t xml:space="preserve">Especialista en Evaluación social y económica </w:t>
@@ -16955,13 +16111,15 @@
         <w:rPr>
           <w:rFonts w:cstheme="minorHAnsi"/>
           <w:bCs/>
-          <w:sz w:val="20"/>
-        </w:rPr>
-      </w:pPr>
-      <w:r>
-        <w:rPr>
-          <w:rFonts w:cstheme="minorHAnsi"/>
-          <w:bCs/>
+          <w:color w:val="FF0000"/>
+          <w:sz w:val="20"/>
+        </w:rPr>
+      </w:pPr>
+      <w:r>
+        <w:rPr>
+          <w:rFonts w:cstheme="minorHAnsi"/>
+          <w:bCs/>
+          <w:color w:val="FF0000"/>
           <w:sz w:val="20"/>
         </w:rPr>
         <w:t xml:space="preserve"> </w:t>
@@ -16981,6 +16139,7 @@
           <w:rFonts w:cstheme="minorHAnsi"/>
           <w:b/>
           <w:bCs/>
+          <w:color w:val="FF0000"/>
           <w:sz w:val="20"/>
         </w:rPr>
       </w:pPr>
@@ -16989,6 +16148,7 @@
           <w:rFonts w:cstheme="minorHAnsi"/>
           <w:b/>
           <w:bCs/>
+          <w:color w:val="FF0000"/>
           <w:sz w:val="20"/>
         </w:rPr>
         <w:t>Responsabilidades</w:t>
@@ -17008,13 +16168,15 @@
         <w:rPr>
           <w:rFonts w:cstheme="minorHAnsi"/>
           <w:bCs/>
-          <w:sz w:val="20"/>
-        </w:rPr>
-      </w:pPr>
-      <w:r>
-        <w:rPr>
-          <w:rFonts w:cstheme="minorHAnsi"/>
-          <w:bCs/>
+          <w:color w:val="FF0000"/>
+          <w:sz w:val="20"/>
+        </w:rPr>
+      </w:pPr>
+      <w:r>
+        <w:rPr>
+          <w:rFonts w:cstheme="minorHAnsi"/>
+          <w:bCs/>
+          <w:color w:val="FF0000"/>
           <w:sz w:val="20"/>
         </w:rPr>
         <w:t>Participar en los módulos de Aspectos Generales, Identificación, Formulación y Evaluación según corresponda.</w:t>
@@ -17034,13 +16196,15 @@
         <w:rPr>
           <w:rFonts w:cstheme="minorHAnsi"/>
           <w:bCs/>
-          <w:sz w:val="20"/>
-        </w:rPr>
-      </w:pPr>
-      <w:r>
-        <w:rPr>
-          <w:rFonts w:cstheme="minorHAnsi"/>
-          <w:bCs/>
+          <w:color w:val="FF0000"/>
+          <w:sz w:val="20"/>
+        </w:rPr>
+      </w:pPr>
+      <w:r>
+        <w:rPr>
+          <w:rFonts w:cstheme="minorHAnsi"/>
+          <w:bCs/>
+          <w:color w:val="FF0000"/>
           <w:sz w:val="20"/>
         </w:rPr>
         <w:t xml:space="preserve">Participar en la elaboración del plan de contingencia (referente a la especialidad) en caso corresponda. </w:t>
@@ -17060,13 +16224,15 @@
         <w:rPr>
           <w:rFonts w:cstheme="minorHAnsi"/>
           <w:bCs/>
-          <w:sz w:val="20"/>
-        </w:rPr>
-      </w:pPr>
-      <w:r>
-        <w:rPr>
-          <w:rFonts w:cstheme="minorHAnsi"/>
-          <w:bCs/>
+          <w:color w:val="FF0000"/>
+          <w:sz w:val="20"/>
+        </w:rPr>
+      </w:pPr>
+      <w:r>
+        <w:rPr>
+          <w:rFonts w:cstheme="minorHAnsi"/>
+          <w:bCs/>
+          <w:color w:val="FF0000"/>
           <w:sz w:val="20"/>
         </w:rPr>
         <w:t>Responsable de la elaboración de la Brecha Oferta Demanda de los servicios educativos.</w:t>
@@ -17086,13 +16252,15 @@
         <w:rPr>
           <w:rFonts w:cstheme="minorHAnsi"/>
           <w:bCs/>
-          <w:sz w:val="20"/>
-        </w:rPr>
-      </w:pPr>
-      <w:r>
-        <w:rPr>
-          <w:rFonts w:cstheme="minorHAnsi"/>
-          <w:bCs/>
+          <w:color w:val="FF0000"/>
+          <w:sz w:val="20"/>
+        </w:rPr>
+      </w:pPr>
+      <w:r>
+        <w:rPr>
+          <w:rFonts w:cstheme="minorHAnsi"/>
+          <w:bCs/>
+          <w:color w:val="FF0000"/>
           <w:sz w:val="20"/>
         </w:rPr>
         <w:t>Realizar el análisis de involucrados, árbol de problemas y análisis de la oferta y demanda efectiva en coordinación con los especialistas del Equipo</w:t>
@@ -17376,6 +16544,7 @@
           <w:bCs/>
           <w:sz w:val="20"/>
         </w:rPr>
+        <w:lastRenderedPageBreak/>
         <w:t>Compatibilizar los estudios de ingeniería a nivel de diagnóstico y de anteproyecto (memorias y planos) que intervienen en el desarrollo del Estudio de Pre inversión.</w:t>
       </w:r>
     </w:p>
@@ -17961,21 +17130,73 @@
         <w:rPr>
           <w:rFonts w:cstheme="minorHAnsi"/>
         </w:rPr>
-        <w:t xml:space="preserve">La supervisión y evaluación del Estudio de </w:t>
-      </w:r>
-      <w:proofErr w:type="spellStart"/>
-      <w:r>
-        <w:rPr>
-          <w:rFonts w:cstheme="minorHAnsi"/>
-        </w:rPr>
-        <w:t>Preinversion</w:t>
-      </w:r>
-      <w:proofErr w:type="spellEnd"/>
-      <w:r>
-        <w:rPr>
-          <w:rFonts w:cstheme="minorHAnsi"/>
-        </w:rPr>
-        <w:t xml:space="preserve"> estará a cargo de la Oficina Regional de Formulación y Evaluación de Inversiones de Gobierno Regional Apurímac</w:t>
+        <w:t xml:space="preserve">La supervisión del Estudio de </w:t>
+      </w:r>
+      <w:r>
+        <w:rPr>
+          <w:rFonts w:cstheme="minorHAnsi"/>
+        </w:rPr>
+        <w:t>Preinversión</w:t>
+      </w:r>
+      <w:r>
+        <w:rPr>
+          <w:rFonts w:cstheme="minorHAnsi"/>
+        </w:rPr>
+        <w:t xml:space="preserve"> estará a cargo de</w:t>
+      </w:r>
+      <w:r>
+        <w:rPr>
+          <w:rFonts w:cstheme="minorHAnsi"/>
+        </w:rPr>
+        <w:t xml:space="preserve"> un profesional especializado en la naturaleza del </w:t>
+      </w:r>
+      <w:r>
+        <w:rPr>
+          <w:rFonts w:cstheme="minorHAnsi"/>
+        </w:rPr>
+        <w:t xml:space="preserve">proyecto, </w:t>
+      </w:r>
+      <w:r>
+        <w:rPr>
+          <w:rFonts w:cstheme="minorHAnsi"/>
+        </w:rPr>
+        <w:t xml:space="preserve"> </w:t>
+      </w:r>
+      <w:r>
+        <w:rPr>
+          <w:rFonts w:cstheme="minorHAnsi"/>
+        </w:rPr>
+        <w:t xml:space="preserve">encargado por </w:t>
+      </w:r>
+      <w:r>
+        <w:rPr>
+          <w:rFonts w:cstheme="minorHAnsi"/>
+        </w:rPr>
+        <w:t xml:space="preserve"> la </w:t>
+      </w:r>
+      <w:r>
+        <w:rPr>
+          <w:rFonts w:cstheme="minorHAnsi"/>
+        </w:rPr>
+        <w:t xml:space="preserve">Dirección de la </w:t>
+      </w:r>
+      <w:r>
+        <w:rPr>
+          <w:rFonts w:cstheme="minorHAnsi"/>
+        </w:rPr>
+        <w:t>Oficina Regional de Formulación y Evaluación de Inversiones de</w:t>
+      </w:r>
+      <w:r>
+        <w:rPr>
+          <w:rFonts w:cstheme="minorHAnsi"/>
+        </w:rPr>
+        <w:t>l</w:t>
+      </w:r>
+      <w:r>
+        <w:rPr>
+          <w:rFonts w:cstheme="minorHAnsi"/>
+        </w:rPr>
+        <w:t xml:space="preserve"> Gobierno Regional Apurímac</w:t>
       </w:r>
       <w:r>
         <w:rPr>

</xml_diff>